<commit_message>
Finished development - Sprint 1
Completed:
Input of score and comment for 'Interesting'
Submission of feedback to database via PHP
Placeholder for 'create class' screen

Also updated documentation.
</commit_message>
<xml_diff>
--- a/Documentation/Product Backlog.docx
+++ b/Documentation/Product Backlog.docx
@@ -153,13 +153,13 @@
               <w:cnfStyle w:val="000000100000" w:firstRow="0" w:lastRow="0" w:firstColumn="0" w:lastColumn="0" w:oddVBand="0" w:evenVBand="0" w:oddHBand="1" w:evenHBand="0" w:firstRowFirstColumn="0" w:firstRowLastColumn="0" w:lastRowFirstColumn="0" w:lastRowLastColumn="0"/>
             </w:pPr>
             <w:r>
-              <w:t>Have all the app</w:t>
-            </w:r>
-            <w:r>
-              <w:t>’</w:t>
-            </w:r>
-            <w:r>
-              <w:t>s functionality (available to student) on a single page/screen</w:t>
+              <w:t xml:space="preserve">Be able to give feedback on how interesting the </w:t>
+            </w:r>
+            <w:r>
+              <w:t>class</w:t>
+            </w:r>
+            <w:r>
+              <w:t xml:space="preserve"> was (and why)</w:t>
             </w:r>
           </w:p>
         </w:tc>
@@ -172,7 +172,7 @@
               <w:cnfStyle w:val="000000100000" w:firstRow="0" w:lastRow="0" w:firstColumn="0" w:lastColumn="0" w:oddVBand="0" w:evenVBand="0" w:oddHBand="1" w:evenHBand="0" w:firstRowFirstColumn="0" w:firstRowLastColumn="0" w:lastRowFirstColumn="0" w:lastRowLastColumn="0"/>
             </w:pPr>
             <w:r>
-              <w:t>I do not have to waste time navigating through multiple pages/screens</w:t>
+              <w:t>Lecturers can use this knowledge to make their classes more interesting</w:t>
             </w:r>
           </w:p>
         </w:tc>
@@ -185,7 +185,7 @@
               <w:cnfStyle w:val="000000100000" w:firstRow="0" w:lastRow="0" w:firstColumn="0" w:lastColumn="0" w:oddVBand="0" w:evenVBand="0" w:oddHBand="1" w:evenHBand="0" w:firstRowFirstColumn="0" w:firstRowLastColumn="0" w:lastRowFirstColumn="0" w:lastRowLastColumn="0"/>
             </w:pPr>
             <w:r>
-              <w:t>500</w:t>
+              <w:t>1005</w:t>
             </w:r>
           </w:p>
         </w:tc>
@@ -198,7 +198,7 @@
               <w:cnfStyle w:val="000000100000" w:firstRow="0" w:lastRow="0" w:firstColumn="0" w:lastColumn="0" w:oddVBand="0" w:evenVBand="0" w:oddHBand="1" w:evenHBand="0" w:firstRowFirstColumn="0" w:firstRowLastColumn="0" w:lastRowFirstColumn="0" w:lastRowLastColumn="0"/>
             </w:pPr>
             <w:r>
-              <w:t>2</w:t>
+              <w:t>3</w:t>
             </w:r>
           </w:p>
         </w:tc>
@@ -210,6 +210,9 @@
             <w:pPr>
               <w:cnfStyle w:val="000000100000" w:firstRow="0" w:lastRow="0" w:firstColumn="0" w:lastColumn="0" w:oddVBand="0" w:evenVBand="0" w:oddHBand="1" w:evenHBand="0" w:firstRowFirstColumn="0" w:firstRowLastColumn="0" w:lastRowFirstColumn="0" w:lastRowLastColumn="0"/>
             </w:pPr>
+            <w:r>
+              <w:t>1</w:t>
+            </w:r>
           </w:p>
         </w:tc>
         <w:tc>
@@ -218,8 +221,74 @@
           </w:tcPr>
           <w:p>
             <w:pPr>
-              <w:cnfStyle w:val="000000100000" w:firstRow="0" w:lastRow="0" w:firstColumn="0" w:lastColumn="0" w:oddVBand="0" w:evenVBand="0" w:oddHBand="1" w:evenHBand="0" w:firstRowFirstColumn="0" w:firstRowLastColumn="0" w:lastRowFirstColumn="0" w:lastRowLastColumn="0"/>
-            </w:pPr>
+              <w:pStyle w:val="ListParagraph"/>
+              <w:numPr>
+                <w:ilvl w:val="0"/>
+                <w:numId w:val="2"/>
+              </w:numPr>
+              <w:cnfStyle w:val="000000100000" w:firstRow="0" w:lastRow="0" w:firstColumn="0" w:lastColumn="0" w:oddVBand="0" w:evenVBand="0" w:oddHBand="1" w:evenHBand="0" w:firstRowFirstColumn="0" w:firstRowLastColumn="0" w:lastRowFirstColumn="0" w:lastRowLastColumn="0"/>
+            </w:pPr>
+            <w:r>
+              <w:t>verify that I can select a value</w:t>
+            </w:r>
+            <w:r>
+              <w:t xml:space="preserve"> (‘score’)</w:t>
+            </w:r>
+            <w:r>
+              <w:t xml:space="preserve"> in the range 0-100 to represent how interesting the class was, where 0 is bad and 100 is good</w:t>
+            </w:r>
+          </w:p>
+          <w:p>
+            <w:pPr>
+              <w:pStyle w:val="ListParagraph"/>
+              <w:numPr>
+                <w:ilvl w:val="0"/>
+                <w:numId w:val="2"/>
+              </w:numPr>
+              <w:cnfStyle w:val="000000100000" w:firstRow="0" w:lastRow="0" w:firstColumn="0" w:lastColumn="0" w:oddVBand="0" w:evenVBand="0" w:oddHBand="1" w:evenHBand="0" w:firstRowFirstColumn="0" w:firstRowLastColumn="0" w:lastRowFirstColumn="0" w:lastRowLastColumn="0"/>
+            </w:pPr>
+            <w:r>
+              <w:t>verify that I can select a comment giving reasons for how interesting the class was</w:t>
+            </w:r>
+          </w:p>
+          <w:p>
+            <w:pPr>
+              <w:pStyle w:val="ListParagraph"/>
+              <w:numPr>
+                <w:ilvl w:val="0"/>
+                <w:numId w:val="2"/>
+              </w:numPr>
+              <w:cnfStyle w:val="000000100000" w:firstRow="0" w:lastRow="0" w:firstColumn="0" w:lastColumn="0" w:oddVBand="0" w:evenVBand="0" w:oddHBand="1" w:evenHBand="0" w:firstRowFirstColumn="0" w:firstRowLastColumn="0" w:lastRowFirstColumn="0" w:lastRowLastColumn="0"/>
+            </w:pPr>
+            <w:r>
+              <w:t>verify that I do not have to give a comment</w:t>
+            </w:r>
+          </w:p>
+          <w:p>
+            <w:pPr>
+              <w:pStyle w:val="ListParagraph"/>
+              <w:numPr>
+                <w:ilvl w:val="0"/>
+                <w:numId w:val="2"/>
+              </w:numPr>
+              <w:cnfStyle w:val="000000100000" w:firstRow="0" w:lastRow="0" w:firstColumn="0" w:lastColumn="0" w:oddVBand="0" w:evenVBand="0" w:oddHBand="1" w:evenHBand="0" w:firstRowFirstColumn="0" w:firstRowLastColumn="0" w:lastRowFirstColumn="0" w:lastRowLastColumn="0"/>
+            </w:pPr>
+            <w:r>
+              <w:t>verify that only one ‘score’ and one comment can be given for how interesting the class was</w:t>
+            </w:r>
+          </w:p>
+          <w:p>
+            <w:pPr>
+              <w:pStyle w:val="ListParagraph"/>
+              <w:numPr>
+                <w:ilvl w:val="0"/>
+                <w:numId w:val="2"/>
+              </w:numPr>
+              <w:cnfStyle w:val="000000100000" w:firstRow="0" w:lastRow="0" w:firstColumn="0" w:lastColumn="0" w:oddVBand="0" w:evenVBand="0" w:oddHBand="1" w:evenHBand="0" w:firstRowFirstColumn="0" w:firstRowLastColumn="0" w:lastRowFirstColumn="0" w:lastRowLastColumn="0"/>
+            </w:pPr>
+            <w:r>
+              <w:t xml:space="preserve">verify that there is conformation of successful submission </w:t>
+            </w:r>
           </w:p>
         </w:tc>
       </w:tr>
@@ -244,7 +313,13 @@
               <w:cnfStyle w:val="000000000000" w:firstRow="0" w:lastRow="0" w:firstColumn="0" w:lastColumn="0" w:oddVBand="0" w:evenVBand="0" w:oddHBand="0" w:evenHBand="0" w:firstRowFirstColumn="0" w:firstRowLastColumn="0" w:lastRowFirstColumn="0" w:lastRowLastColumn="0"/>
             </w:pPr>
             <w:r>
-              <w:t>Have the selectable 1-10 rating scale displayed as a sequence of cells, with cell colour moving from red (1) to green (10)</w:t>
+              <w:t xml:space="preserve">Be able to give feedback on how informative the </w:t>
+            </w:r>
+            <w:r>
+              <w:t>class</w:t>
+            </w:r>
+            <w:r>
+              <w:t xml:space="preserve"> was (and why)</w:t>
             </w:r>
           </w:p>
         </w:tc>
@@ -257,7 +332,7 @@
               <w:cnfStyle w:val="000000000000" w:firstRow="0" w:lastRow="0" w:firstColumn="0" w:lastColumn="0" w:oddVBand="0" w:evenVBand="0" w:oddHBand="0" w:evenHBand="0" w:firstRowFirstColumn="0" w:firstRowLastColumn="0" w:lastRowFirstColumn="0" w:lastRowLastColumn="0"/>
             </w:pPr>
             <w:r>
-              <w:t>I can easily and quickly give ratings without too much thinking involved</w:t>
+              <w:t>Lecturers can use this knowledge to make their classes more informative</w:t>
             </w:r>
           </w:p>
         </w:tc>
@@ -270,7 +345,7 @@
               <w:cnfStyle w:val="000000000000" w:firstRow="0" w:lastRow="0" w:firstColumn="0" w:lastColumn="0" w:oddVBand="0" w:evenVBand="0" w:oddHBand="0" w:evenHBand="0" w:firstRowFirstColumn="0" w:firstRowLastColumn="0" w:lastRowFirstColumn="0" w:lastRowLastColumn="0"/>
             </w:pPr>
             <w:r>
-              <w:t>100</w:t>
+              <w:t>797</w:t>
             </w:r>
           </w:p>
         </w:tc>
@@ -283,7 +358,7 @@
               <w:cnfStyle w:val="000000000000" w:firstRow="0" w:lastRow="0" w:firstColumn="0" w:lastColumn="0" w:oddVBand="0" w:evenVBand="0" w:oddHBand="0" w:evenHBand="0" w:firstRowFirstColumn="0" w:firstRowLastColumn="0" w:lastRowFirstColumn="0" w:lastRowLastColumn="0"/>
             </w:pPr>
             <w:r>
-              <w:t>4</w:t>
+              <w:t>3</w:t>
             </w:r>
           </w:p>
         </w:tc>
@@ -295,6 +370,9 @@
             <w:pPr>
               <w:cnfStyle w:val="000000000000" w:firstRow="0" w:lastRow="0" w:firstColumn="0" w:lastColumn="0" w:oddVBand="0" w:evenVBand="0" w:oddHBand="0" w:evenHBand="0" w:firstRowFirstColumn="0" w:firstRowLastColumn="0" w:lastRowFirstColumn="0" w:lastRowLastColumn="0"/>
             </w:pPr>
+            <w:r>
+              <w:t>5</w:t>
+            </w:r>
           </w:p>
         </w:tc>
         <w:tc>
@@ -332,7 +410,11 @@
               <w:cnfStyle w:val="000000100000" w:firstRow="0" w:lastRow="0" w:firstColumn="0" w:lastColumn="0" w:oddVBand="0" w:evenVBand="0" w:oddHBand="1" w:evenHBand="0" w:firstRowFirstColumn="0" w:firstRowLastColumn="0" w:lastRowFirstColumn="0" w:lastRowLastColumn="0"/>
             </w:pPr>
             <w:r>
-              <w:t xml:space="preserve">Be able to give feedback on how interesting the </w:t>
+              <w:t xml:space="preserve">Be able to give </w:t>
+            </w:r>
+            <w:r>
+              <w:lastRenderedPageBreak/>
+              <w:t xml:space="preserve">feedback on how interactive the </w:t>
             </w:r>
             <w:r>
               <w:t>class</w:t>
@@ -351,7 +433,12 @@
               <w:cnfStyle w:val="000000100000" w:firstRow="0" w:lastRow="0" w:firstColumn="0" w:lastColumn="0" w:oddVBand="0" w:evenVBand="0" w:oddHBand="1" w:evenHBand="0" w:firstRowFirstColumn="0" w:firstRowLastColumn="0" w:lastRowFirstColumn="0" w:lastRowLastColumn="0"/>
             </w:pPr>
             <w:r>
-              <w:t>Lecturers can use this knowledge to make their classes more interesting</w:t>
+              <w:lastRenderedPageBreak/>
+              <w:t xml:space="preserve">Lecturers can use this </w:t>
+            </w:r>
+            <w:r>
+              <w:lastRenderedPageBreak/>
+              <w:t>knowledge to make their classes more interactive</w:t>
             </w:r>
           </w:p>
         </w:tc>
@@ -364,7 +451,8 @@
               <w:cnfStyle w:val="000000100000" w:firstRow="0" w:lastRow="0" w:firstColumn="0" w:lastColumn="0" w:oddVBand="0" w:evenVBand="0" w:oddHBand="1" w:evenHBand="0" w:firstRowFirstColumn="0" w:firstRowLastColumn="0" w:lastRowFirstColumn="0" w:lastRowLastColumn="0"/>
             </w:pPr>
             <w:r>
-              <w:t>1000</w:t>
+              <w:lastRenderedPageBreak/>
+              <w:t>798</w:t>
             </w:r>
           </w:p>
         </w:tc>
@@ -377,7 +465,7 @@
               <w:cnfStyle w:val="000000100000" w:firstRow="0" w:lastRow="0" w:firstColumn="0" w:lastColumn="0" w:oddVBand="0" w:evenVBand="0" w:oddHBand="1" w:evenHBand="0" w:firstRowFirstColumn="0" w:firstRowLastColumn="0" w:lastRowFirstColumn="0" w:lastRowLastColumn="0"/>
             </w:pPr>
             <w:r>
-              <w:t>2</w:t>
+              <w:t>3</w:t>
             </w:r>
           </w:p>
         </w:tc>
@@ -389,6 +477,9 @@
             <w:pPr>
               <w:cnfStyle w:val="000000100000" w:firstRow="0" w:lastRow="0" w:firstColumn="0" w:lastColumn="0" w:oddVBand="0" w:evenVBand="0" w:oddHBand="1" w:evenHBand="0" w:firstRowFirstColumn="0" w:firstRowLastColumn="0" w:lastRowFirstColumn="0" w:lastRowLastColumn="0"/>
             </w:pPr>
+            <w:r>
+              <w:t>4</w:t>
+            </w:r>
           </w:p>
         </w:tc>
         <w:tc>
@@ -410,6 +501,7 @@
           </w:tcPr>
           <w:p>
             <w:r>
+              <w:lastRenderedPageBreak/>
               <w:t>1.4</w:t>
             </w:r>
           </w:p>
@@ -423,7 +515,7 @@
               <w:cnfStyle w:val="000000000000" w:firstRow="0" w:lastRow="0" w:firstColumn="0" w:lastColumn="0" w:oddVBand="0" w:evenVBand="0" w:oddHBand="0" w:evenHBand="0" w:firstRowFirstColumn="0" w:firstRowLastColumn="0" w:lastRowFirstColumn="0" w:lastRowLastColumn="0"/>
             </w:pPr>
             <w:r>
-              <w:t xml:space="preserve">Be able to give feedback on how informative the </w:t>
+              <w:t xml:space="preserve">Be able to give feedback on how intelligible the </w:t>
             </w:r>
             <w:r>
               <w:t>class</w:t>
@@ -442,7 +534,7 @@
               <w:cnfStyle w:val="000000000000" w:firstRow="0" w:lastRow="0" w:firstColumn="0" w:lastColumn="0" w:oddVBand="0" w:evenVBand="0" w:oddHBand="0" w:evenHBand="0" w:firstRowFirstColumn="0" w:firstRowLastColumn="0" w:lastRowFirstColumn="0" w:lastRowLastColumn="0"/>
             </w:pPr>
             <w:r>
-              <w:t>Lecturers can use this knowledge to make their classes more informative</w:t>
+              <w:t>Lecturers can use this knowledge to make their classes more intelligible</w:t>
             </w:r>
           </w:p>
         </w:tc>
@@ -455,7 +547,7 @@
               <w:cnfStyle w:val="000000000000" w:firstRow="0" w:lastRow="0" w:firstColumn="0" w:lastColumn="0" w:oddVBand="0" w:evenVBand="0" w:oddHBand="0" w:evenHBand="0" w:firstRowFirstColumn="0" w:firstRowLastColumn="0" w:lastRowFirstColumn="0" w:lastRowLastColumn="0"/>
             </w:pPr>
             <w:r>
-              <w:t>1000</w:t>
+              <w:t>799</w:t>
             </w:r>
           </w:p>
         </w:tc>
@@ -468,7 +560,7 @@
               <w:cnfStyle w:val="000000000000" w:firstRow="0" w:lastRow="0" w:firstColumn="0" w:lastColumn="0" w:oddVBand="0" w:evenVBand="0" w:oddHBand="0" w:evenHBand="0" w:firstRowFirstColumn="0" w:firstRowLastColumn="0" w:lastRowFirstColumn="0" w:lastRowLastColumn="0"/>
             </w:pPr>
             <w:r>
-              <w:t>2</w:t>
+              <w:t>3</w:t>
             </w:r>
           </w:p>
         </w:tc>
@@ -480,6 +572,9 @@
             <w:pPr>
               <w:cnfStyle w:val="000000000000" w:firstRow="0" w:lastRow="0" w:firstColumn="0" w:lastColumn="0" w:oddVBand="0" w:evenVBand="0" w:oddHBand="0" w:evenHBand="0" w:firstRowFirstColumn="0" w:firstRowLastColumn="0" w:lastRowFirstColumn="0" w:lastRowLastColumn="0"/>
             </w:pPr>
+            <w:r>
+              <w:t>3</w:t>
+            </w:r>
           </w:p>
         </w:tc>
         <w:tc>
@@ -517,7 +612,7 @@
               <w:cnfStyle w:val="000000100000" w:firstRow="0" w:lastRow="0" w:firstColumn="0" w:lastColumn="0" w:oddVBand="0" w:evenVBand="0" w:oddHBand="1" w:evenHBand="0" w:firstRowFirstColumn="0" w:firstRowLastColumn="0" w:lastRowFirstColumn="0" w:lastRowLastColumn="0"/>
             </w:pPr>
             <w:r>
-              <w:t xml:space="preserve">Be able to give feedback on how interactive the </w:t>
+              <w:t xml:space="preserve">Be able to give feedback on how innovative the </w:t>
             </w:r>
             <w:r>
               <w:t>class</w:t>
@@ -536,7 +631,7 @@
               <w:cnfStyle w:val="000000100000" w:firstRow="0" w:lastRow="0" w:firstColumn="0" w:lastColumn="0" w:oddVBand="0" w:evenVBand="0" w:oddHBand="1" w:evenHBand="0" w:firstRowFirstColumn="0" w:firstRowLastColumn="0" w:lastRowFirstColumn="0" w:lastRowLastColumn="0"/>
             </w:pPr>
             <w:r>
-              <w:t>Lecturers can use this knowledge to make their classes more interactive</w:t>
+              <w:t>Lecturers can use this knowledge to make their classes more innovative</w:t>
             </w:r>
           </w:p>
         </w:tc>
@@ -549,7 +644,7 @@
               <w:cnfStyle w:val="000000100000" w:firstRow="0" w:lastRow="0" w:firstColumn="0" w:lastColumn="0" w:oddVBand="0" w:evenVBand="0" w:oddHBand="1" w:evenHBand="0" w:firstRowFirstColumn="0" w:firstRowLastColumn="0" w:lastRowFirstColumn="0" w:lastRowLastColumn="0"/>
             </w:pPr>
             <w:r>
-              <w:t>1000</w:t>
+              <w:t>796</w:t>
             </w:r>
           </w:p>
         </w:tc>
@@ -562,7 +657,7 @@
               <w:cnfStyle w:val="000000100000" w:firstRow="0" w:lastRow="0" w:firstColumn="0" w:lastColumn="0" w:oddVBand="0" w:evenVBand="0" w:oddHBand="1" w:evenHBand="0" w:firstRowFirstColumn="0" w:firstRowLastColumn="0" w:lastRowFirstColumn="0" w:lastRowLastColumn="0"/>
             </w:pPr>
             <w:r>
-              <w:t>2</w:t>
+              <w:t>3</w:t>
             </w:r>
           </w:p>
         </w:tc>
@@ -574,202 +669,9 @@
             <w:pPr>
               <w:cnfStyle w:val="000000100000" w:firstRow="0" w:lastRow="0" w:firstColumn="0" w:lastColumn="0" w:oddVBand="0" w:evenVBand="0" w:oddHBand="1" w:evenHBand="0" w:firstRowFirstColumn="0" w:firstRowLastColumn="0" w:lastRowFirstColumn="0" w:lastRowLastColumn="0"/>
             </w:pPr>
-          </w:p>
-        </w:tc>
-        <w:tc>
-          <w:tcPr>
-            <w:tcW w:w="2312" w:type="dxa"/>
-          </w:tcPr>
-          <w:p>
-            <w:pPr>
-              <w:cnfStyle w:val="000000100000" w:firstRow="0" w:lastRow="0" w:firstColumn="0" w:lastColumn="0" w:oddVBand="0" w:evenVBand="0" w:oddHBand="1" w:evenHBand="0" w:firstRowFirstColumn="0" w:firstRowLastColumn="0" w:lastRowFirstColumn="0" w:lastRowLastColumn="0"/>
-            </w:pPr>
-          </w:p>
-        </w:tc>
-      </w:tr>
-      <w:tr>
-        <w:tc>
-          <w:tcPr>
-            <w:cnfStyle w:val="001000000000" w:firstRow="0" w:lastRow="0" w:firstColumn="1" w:lastColumn="0" w:oddVBand="0" w:evenVBand="0" w:oddHBand="0" w:evenHBand="0" w:firstRowFirstColumn="0" w:firstRowLastColumn="0" w:lastRowFirstColumn="0" w:lastRowLastColumn="0"/>
-            <w:tcW w:w="1097" w:type="dxa"/>
-          </w:tcPr>
-          <w:p>
-            <w:r>
-              <w:t>1.6</w:t>
-            </w:r>
-          </w:p>
-        </w:tc>
-        <w:tc>
-          <w:tcPr>
-            <w:tcW w:w="1443" w:type="dxa"/>
-          </w:tcPr>
-          <w:p>
-            <w:pPr>
-              <w:cnfStyle w:val="000000000000" w:firstRow="0" w:lastRow="0" w:firstColumn="0" w:lastColumn="0" w:oddVBand="0" w:evenVBand="0" w:oddHBand="0" w:evenHBand="0" w:firstRowFirstColumn="0" w:firstRowLastColumn="0" w:lastRowFirstColumn="0" w:lastRowLastColumn="0"/>
-            </w:pPr>
-            <w:r>
-              <w:t xml:space="preserve">Be able to give feedback on how </w:t>
-            </w:r>
-            <w:r>
-              <w:lastRenderedPageBreak/>
-              <w:t xml:space="preserve">intelligible the </w:t>
-            </w:r>
-            <w:r>
-              <w:t>class</w:t>
-            </w:r>
-            <w:r>
-              <w:t xml:space="preserve"> was (and why)</w:t>
-            </w:r>
-          </w:p>
-        </w:tc>
-        <w:tc>
-          <w:tcPr>
-            <w:tcW w:w="1566" w:type="dxa"/>
-          </w:tcPr>
-          <w:p>
-            <w:pPr>
-              <w:cnfStyle w:val="000000000000" w:firstRow="0" w:lastRow="0" w:firstColumn="0" w:lastColumn="0" w:oddVBand="0" w:evenVBand="0" w:oddHBand="0" w:evenHBand="0" w:firstRowFirstColumn="0" w:firstRowLastColumn="0" w:lastRowFirstColumn="0" w:lastRowLastColumn="0"/>
-            </w:pPr>
-            <w:r>
-              <w:lastRenderedPageBreak/>
-              <w:t xml:space="preserve">Lecturers can use this knowledge to make their </w:t>
-            </w:r>
-            <w:r>
-              <w:lastRenderedPageBreak/>
-              <w:t>classes more intelligible</w:t>
-            </w:r>
-          </w:p>
-        </w:tc>
-        <w:tc>
-          <w:tcPr>
-            <w:tcW w:w="939" w:type="dxa"/>
-          </w:tcPr>
-          <w:p>
-            <w:pPr>
-              <w:cnfStyle w:val="000000000000" w:firstRow="0" w:lastRow="0" w:firstColumn="0" w:lastColumn="0" w:oddVBand="0" w:evenVBand="0" w:oddHBand="0" w:evenHBand="0" w:firstRowFirstColumn="0" w:firstRowLastColumn="0" w:lastRowFirstColumn="0" w:lastRowLastColumn="0"/>
-            </w:pPr>
-            <w:r>
-              <w:lastRenderedPageBreak/>
-              <w:t>1000</w:t>
-            </w:r>
-          </w:p>
-        </w:tc>
-        <w:tc>
-          <w:tcPr>
-            <w:tcW w:w="762" w:type="dxa"/>
-          </w:tcPr>
-          <w:p>
-            <w:pPr>
-              <w:cnfStyle w:val="000000000000" w:firstRow="0" w:lastRow="0" w:firstColumn="0" w:lastColumn="0" w:oddVBand="0" w:evenVBand="0" w:oddHBand="0" w:evenHBand="0" w:firstRowFirstColumn="0" w:firstRowLastColumn="0" w:lastRowFirstColumn="0" w:lastRowLastColumn="0"/>
-            </w:pPr>
-            <w:r>
-              <w:t>2</w:t>
-            </w:r>
-          </w:p>
-        </w:tc>
-        <w:tc>
-          <w:tcPr>
-            <w:tcW w:w="897" w:type="dxa"/>
-          </w:tcPr>
-          <w:p>
-            <w:pPr>
-              <w:cnfStyle w:val="000000000000" w:firstRow="0" w:lastRow="0" w:firstColumn="0" w:lastColumn="0" w:oddVBand="0" w:evenVBand="0" w:oddHBand="0" w:evenHBand="0" w:firstRowFirstColumn="0" w:firstRowLastColumn="0" w:lastRowFirstColumn="0" w:lastRowLastColumn="0"/>
-            </w:pPr>
-          </w:p>
-        </w:tc>
-        <w:tc>
-          <w:tcPr>
-            <w:tcW w:w="2312" w:type="dxa"/>
-          </w:tcPr>
-          <w:p>
-            <w:pPr>
-              <w:cnfStyle w:val="000000000000" w:firstRow="0" w:lastRow="0" w:firstColumn="0" w:lastColumn="0" w:oddVBand="0" w:evenVBand="0" w:oddHBand="0" w:evenHBand="0" w:firstRowFirstColumn="0" w:firstRowLastColumn="0" w:lastRowFirstColumn="0" w:lastRowLastColumn="0"/>
-            </w:pPr>
-          </w:p>
-        </w:tc>
-      </w:tr>
-      <w:tr>
-        <w:trPr>
-          <w:cnfStyle w:val="000000100000" w:firstRow="0" w:lastRow="0" w:firstColumn="0" w:lastColumn="0" w:oddVBand="0" w:evenVBand="0" w:oddHBand="1" w:evenHBand="0" w:firstRowFirstColumn="0" w:firstRowLastColumn="0" w:lastRowFirstColumn="0" w:lastRowLastColumn="0"/>
-        </w:trPr>
-        <w:tc>
-          <w:tcPr>
-            <w:cnfStyle w:val="001000000000" w:firstRow="0" w:lastRow="0" w:firstColumn="1" w:lastColumn="0" w:oddVBand="0" w:evenVBand="0" w:oddHBand="0" w:evenHBand="0" w:firstRowFirstColumn="0" w:firstRowLastColumn="0" w:lastRowFirstColumn="0" w:lastRowLastColumn="0"/>
-            <w:tcW w:w="1097" w:type="dxa"/>
-          </w:tcPr>
-          <w:p>
-            <w:r>
-              <w:lastRenderedPageBreak/>
-              <w:t>1.7</w:t>
-            </w:r>
-          </w:p>
-        </w:tc>
-        <w:tc>
-          <w:tcPr>
-            <w:tcW w:w="1443" w:type="dxa"/>
-          </w:tcPr>
-          <w:p>
-            <w:pPr>
-              <w:cnfStyle w:val="000000100000" w:firstRow="0" w:lastRow="0" w:firstColumn="0" w:lastColumn="0" w:oddVBand="0" w:evenVBand="0" w:oddHBand="1" w:evenHBand="0" w:firstRowFirstColumn="0" w:firstRowLastColumn="0" w:lastRowFirstColumn="0" w:lastRowLastColumn="0"/>
-            </w:pPr>
-            <w:r>
-              <w:t xml:space="preserve">Be able to give feedback on how innovative the </w:t>
-            </w:r>
-            <w:r>
-              <w:t>class</w:t>
-            </w:r>
-            <w:r>
-              <w:t xml:space="preserve"> was (and why)</w:t>
-            </w:r>
-          </w:p>
-        </w:tc>
-        <w:tc>
-          <w:tcPr>
-            <w:tcW w:w="1566" w:type="dxa"/>
-          </w:tcPr>
-          <w:p>
-            <w:pPr>
-              <w:cnfStyle w:val="000000100000" w:firstRow="0" w:lastRow="0" w:firstColumn="0" w:lastColumn="0" w:oddVBand="0" w:evenVBand="0" w:oddHBand="1" w:evenHBand="0" w:firstRowFirstColumn="0" w:firstRowLastColumn="0" w:lastRowFirstColumn="0" w:lastRowLastColumn="0"/>
-            </w:pPr>
-            <w:r>
-              <w:t>Lecturers can use this knowledge to make their classes more innovative</w:t>
-            </w:r>
-          </w:p>
-        </w:tc>
-        <w:tc>
-          <w:tcPr>
-            <w:tcW w:w="939" w:type="dxa"/>
-          </w:tcPr>
-          <w:p>
-            <w:pPr>
-              <w:cnfStyle w:val="000000100000" w:firstRow="0" w:lastRow="0" w:firstColumn="0" w:lastColumn="0" w:oddVBand="0" w:evenVBand="0" w:oddHBand="1" w:evenHBand="0" w:firstRowFirstColumn="0" w:firstRowLastColumn="0" w:lastRowFirstColumn="0" w:lastRowLastColumn="0"/>
-            </w:pPr>
-            <w:r>
-              <w:t>1000</w:t>
-            </w:r>
-          </w:p>
-        </w:tc>
-        <w:tc>
-          <w:tcPr>
-            <w:tcW w:w="762" w:type="dxa"/>
-          </w:tcPr>
-          <w:p>
-            <w:pPr>
-              <w:cnfStyle w:val="000000100000" w:firstRow="0" w:lastRow="0" w:firstColumn="0" w:lastColumn="0" w:oddVBand="0" w:evenVBand="0" w:oddHBand="1" w:evenHBand="0" w:firstRowFirstColumn="0" w:firstRowLastColumn="0" w:lastRowFirstColumn="0" w:lastRowLastColumn="0"/>
-            </w:pPr>
-            <w:r>
-              <w:t>2</w:t>
-            </w:r>
-          </w:p>
-        </w:tc>
-        <w:tc>
-          <w:tcPr>
-            <w:tcW w:w="897" w:type="dxa"/>
-          </w:tcPr>
-          <w:p>
-            <w:pPr>
-              <w:cnfStyle w:val="000000100000" w:firstRow="0" w:lastRow="0" w:firstColumn="0" w:lastColumn="0" w:oddVBand="0" w:evenVBand="0" w:oddHBand="1" w:evenHBand="0" w:firstRowFirstColumn="0" w:firstRowLastColumn="0" w:lastRowFirstColumn="0" w:lastRowLastColumn="0"/>
-            </w:pPr>
+            <w:r>
+              <w:t>6</w:t>
+            </w:r>
           </w:p>
         </w:tc>
         <w:tc>
@@ -806,13 +708,13 @@
         <w:tblLook w:val="04A0" w:firstRow="1" w:lastRow="0" w:firstColumn="1" w:lastColumn="0" w:noHBand="0" w:noVBand="1"/>
       </w:tblPr>
       <w:tblGrid>
-        <w:gridCol w:w="780"/>
-        <w:gridCol w:w="1431"/>
+        <w:gridCol w:w="520"/>
+        <w:gridCol w:w="1338"/>
         <w:gridCol w:w="2395"/>
-        <w:gridCol w:w="1151"/>
-        <w:gridCol w:w="962"/>
-        <w:gridCol w:w="960"/>
-        <w:gridCol w:w="1337"/>
+        <w:gridCol w:w="1015"/>
+        <w:gridCol w:w="754"/>
+        <w:gridCol w:w="902"/>
+        <w:gridCol w:w="2092"/>
       </w:tblGrid>
       <w:tr>
         <w:trPr>
@@ -821,7 +723,7 @@
         <w:tc>
           <w:tcPr>
             <w:cnfStyle w:val="001000000000" w:firstRow="0" w:lastRow="0" w:firstColumn="1" w:lastColumn="0" w:oddVBand="0" w:evenVBand="0" w:oddHBand="0" w:evenHBand="0" w:firstRowFirstColumn="0" w:firstRowLastColumn="0" w:lastRowFirstColumn="0" w:lastRowLastColumn="0"/>
-            <w:tcW w:w="1104" w:type="dxa"/>
+            <w:tcW w:w="792" w:type="dxa"/>
           </w:tcPr>
           <w:p>
             <w:r>
@@ -831,7 +733,7 @@
         </w:tc>
         <w:tc>
           <w:tcPr>
-            <w:tcW w:w="1465" w:type="dxa"/>
+            <w:tcW w:w="1397" w:type="dxa"/>
           </w:tcPr>
           <w:p>
             <w:pPr>
@@ -844,7 +746,7 @@
         </w:tc>
         <w:tc>
           <w:tcPr>
-            <w:tcW w:w="1455" w:type="dxa"/>
+            <w:tcW w:w="2395" w:type="dxa"/>
           </w:tcPr>
           <w:p>
             <w:pPr>
@@ -857,7 +759,7 @@
         </w:tc>
         <w:tc>
           <w:tcPr>
-            <w:tcW w:w="1320" w:type="dxa"/>
+            <w:tcW w:w="1157" w:type="dxa"/>
           </w:tcPr>
           <w:p>
             <w:pPr>
@@ -870,7 +772,7 @@
         </w:tc>
         <w:tc>
           <w:tcPr>
-            <w:tcW w:w="1222" w:type="dxa"/>
+            <w:tcW w:w="972" w:type="dxa"/>
           </w:tcPr>
           <w:p>
             <w:pPr>
@@ -883,7 +785,7 @@
         </w:tc>
         <w:tc>
           <w:tcPr>
-            <w:tcW w:w="1033" w:type="dxa"/>
+            <w:tcW w:w="963" w:type="dxa"/>
           </w:tcPr>
           <w:p>
             <w:pPr>
@@ -896,7 +798,7 @@
         </w:tc>
         <w:tc>
           <w:tcPr>
-            <w:tcW w:w="1417" w:type="dxa"/>
+            <w:tcW w:w="1340" w:type="dxa"/>
           </w:tcPr>
           <w:p>
             <w:pPr>
@@ -915,7 +817,7 @@
         <w:tc>
           <w:tcPr>
             <w:cnfStyle w:val="001000000000" w:firstRow="0" w:lastRow="0" w:firstColumn="1" w:lastColumn="0" w:oddVBand="0" w:evenVBand="0" w:oddHBand="0" w:evenHBand="0" w:firstRowFirstColumn="0" w:firstRowLastColumn="0" w:lastRowFirstColumn="0" w:lastRowLastColumn="0"/>
-            <w:tcW w:w="1104" w:type="dxa"/>
+            <w:tcW w:w="792" w:type="dxa"/>
           </w:tcPr>
           <w:p>
             <w:r>
@@ -925,77 +827,133 @@
         </w:tc>
         <w:tc>
           <w:tcPr>
-            <w:tcW w:w="1465" w:type="dxa"/>
-          </w:tcPr>
-          <w:p>
-            <w:pPr>
-              <w:cnfStyle w:val="000000100000" w:firstRow="0" w:lastRow="0" w:firstColumn="0" w:lastColumn="0" w:oddVBand="0" w:evenVBand="0" w:oddHBand="1" w:evenHBand="0" w:firstRowFirstColumn="0" w:firstRowLastColumn="0" w:lastRowFirstColumn="0" w:lastRowLastColumn="0"/>
-            </w:pPr>
-            <w:r>
-              <w:t xml:space="preserve">Receive feedback on a </w:t>
-            </w:r>
-            <w:r>
-              <w:t>class</w:t>
-            </w:r>
-            <w:r>
-              <w:t xml:space="preserve"> across 5 different areas/factors</w:t>
-            </w:r>
-          </w:p>
-        </w:tc>
-        <w:tc>
-          <w:tcPr>
-            <w:tcW w:w="1455" w:type="dxa"/>
-          </w:tcPr>
-          <w:p>
-            <w:pPr>
-              <w:cnfStyle w:val="000000100000" w:firstRow="0" w:lastRow="0" w:firstColumn="0" w:lastColumn="0" w:oddVBand="0" w:evenVBand="0" w:oddHBand="1" w:evenHBand="0" w:firstRowFirstColumn="0" w:firstRowLastColumn="0" w:lastRowFirstColumn="0" w:lastRowLastColumn="0"/>
-            </w:pPr>
-            <w:r>
-              <w:t>I can gain more detailed information about the quality of my classes</w:t>
-            </w:r>
-          </w:p>
-        </w:tc>
-        <w:tc>
-          <w:tcPr>
-            <w:tcW w:w="1320" w:type="dxa"/>
-          </w:tcPr>
-          <w:p>
-            <w:pPr>
-              <w:cnfStyle w:val="000000100000" w:firstRow="0" w:lastRow="0" w:firstColumn="0" w:lastColumn="0" w:oddVBand="0" w:evenVBand="0" w:oddHBand="1" w:evenHBand="0" w:firstRowFirstColumn="0" w:firstRowLastColumn="0" w:lastRowFirstColumn="0" w:lastRowLastColumn="0"/>
-            </w:pPr>
-          </w:p>
-        </w:tc>
-        <w:tc>
-          <w:tcPr>
-            <w:tcW w:w="1222" w:type="dxa"/>
-          </w:tcPr>
-          <w:p>
-            <w:pPr>
-              <w:cnfStyle w:val="000000100000" w:firstRow="0" w:lastRow="0" w:firstColumn="0" w:lastColumn="0" w:oddVBand="0" w:evenVBand="0" w:oddHBand="1" w:evenHBand="0" w:firstRowFirstColumn="0" w:firstRowLastColumn="0" w:lastRowFirstColumn="0" w:lastRowLastColumn="0"/>
-            </w:pPr>
-            <w:r>
-              <w:t>7</w:t>
-            </w:r>
-          </w:p>
-        </w:tc>
-        <w:tc>
-          <w:tcPr>
-            <w:tcW w:w="1033" w:type="dxa"/>
-          </w:tcPr>
-          <w:p>
-            <w:pPr>
-              <w:cnfStyle w:val="000000100000" w:firstRow="0" w:lastRow="0" w:firstColumn="0" w:lastColumn="0" w:oddVBand="0" w:evenVBand="0" w:oddHBand="1" w:evenHBand="0" w:firstRowFirstColumn="0" w:firstRowLastColumn="0" w:lastRowFirstColumn="0" w:lastRowLastColumn="0"/>
-            </w:pPr>
-          </w:p>
-        </w:tc>
-        <w:tc>
-          <w:tcPr>
-            <w:tcW w:w="1417" w:type="dxa"/>
-          </w:tcPr>
-          <w:p>
-            <w:pPr>
-              <w:cnfStyle w:val="000000100000" w:firstRow="0" w:lastRow="0" w:firstColumn="0" w:lastColumn="0" w:oddVBand="0" w:evenVBand="0" w:oddHBand="1" w:evenHBand="0" w:firstRowFirstColumn="0" w:firstRowLastColumn="0" w:lastRowFirstColumn="0" w:lastRowLastColumn="0"/>
-            </w:pPr>
+            <w:tcW w:w="1397" w:type="dxa"/>
+          </w:tcPr>
+          <w:p>
+            <w:pPr>
+              <w:cnfStyle w:val="000000100000" w:firstRow="0" w:lastRow="0" w:firstColumn="0" w:lastColumn="0" w:oddVBand="0" w:evenVBand="0" w:oddHBand="1" w:evenHBand="0" w:firstRowFirstColumn="0" w:firstRowLastColumn="0" w:lastRowFirstColumn="0" w:lastRowLastColumn="0"/>
+            </w:pPr>
+            <w:r>
+              <w:t>Give students the option to select why a particular area/factor was bad or good (from a list of predefined statements)</w:t>
+            </w:r>
+          </w:p>
+        </w:tc>
+        <w:tc>
+          <w:tcPr>
+            <w:tcW w:w="2395" w:type="dxa"/>
+          </w:tcPr>
+          <w:p>
+            <w:pPr>
+              <w:cnfStyle w:val="000000100000" w:firstRow="0" w:lastRow="0" w:firstColumn="0" w:lastColumn="0" w:oddVBand="0" w:evenVBand="0" w:oddHBand="1" w:evenHBand="0" w:firstRowFirstColumn="0" w:firstRowLastColumn="0" w:lastRowFirstColumn="0" w:lastRowLastColumn="0"/>
+            </w:pPr>
+            <w:r>
+              <w:t>I can get more rich feedback, while students will not have to spend time writing out comments in their own words</w:t>
+            </w:r>
+            <w:r>
+              <w:t>, and they cannot make irrelevant/inappropriate comments</w:t>
+            </w:r>
+          </w:p>
+        </w:tc>
+        <w:tc>
+          <w:tcPr>
+            <w:tcW w:w="1157" w:type="dxa"/>
+          </w:tcPr>
+          <w:p>
+            <w:pPr>
+              <w:cnfStyle w:val="000000100000" w:firstRow="0" w:lastRow="0" w:firstColumn="0" w:lastColumn="0" w:oddVBand="0" w:evenVBand="0" w:oddHBand="1" w:evenHBand="0" w:firstRowFirstColumn="0" w:firstRowLastColumn="0" w:lastRowFirstColumn="0" w:lastRowLastColumn="0"/>
+            </w:pPr>
+            <w:r>
+              <w:t>800</w:t>
+            </w:r>
+          </w:p>
+        </w:tc>
+        <w:tc>
+          <w:tcPr>
+            <w:tcW w:w="972" w:type="dxa"/>
+          </w:tcPr>
+          <w:p>
+            <w:pPr>
+              <w:cnfStyle w:val="000000100000" w:firstRow="0" w:lastRow="0" w:firstColumn="0" w:lastColumn="0" w:oddVBand="0" w:evenVBand="0" w:oddHBand="1" w:evenHBand="0" w:firstRowFirstColumn="0" w:firstRowLastColumn="0" w:lastRowFirstColumn="0" w:lastRowLastColumn="0"/>
+            </w:pPr>
+            <w:r>
+              <w:t>3</w:t>
+            </w:r>
+            <w:bookmarkStart w:id="0" w:name="_GoBack"/>
+            <w:bookmarkEnd w:id="0"/>
+          </w:p>
+        </w:tc>
+        <w:tc>
+          <w:tcPr>
+            <w:tcW w:w="963" w:type="dxa"/>
+          </w:tcPr>
+          <w:p>
+            <w:pPr>
+              <w:cnfStyle w:val="000000100000" w:firstRow="0" w:lastRow="0" w:firstColumn="0" w:lastColumn="0" w:oddVBand="0" w:evenVBand="0" w:oddHBand="1" w:evenHBand="0" w:firstRowFirstColumn="0" w:firstRowLastColumn="0" w:lastRowFirstColumn="0" w:lastRowLastColumn="0"/>
+            </w:pPr>
+            <w:r>
+              <w:t>2</w:t>
+            </w:r>
+          </w:p>
+        </w:tc>
+        <w:tc>
+          <w:tcPr>
+            <w:tcW w:w="1340" w:type="dxa"/>
+          </w:tcPr>
+          <w:p>
+            <w:pPr>
+              <w:pStyle w:val="ListParagraph"/>
+              <w:numPr>
+                <w:ilvl w:val="0"/>
+                <w:numId w:val="3"/>
+              </w:numPr>
+              <w:cnfStyle w:val="000000100000" w:firstRow="0" w:lastRow="0" w:firstColumn="0" w:lastColumn="0" w:oddVBand="0" w:evenVBand="0" w:oddHBand="1" w:evenHBand="0" w:firstRowFirstColumn="0" w:firstRowLastColumn="0" w:lastRowFirstColumn="0" w:lastRowLastColumn="0"/>
+            </w:pPr>
+            <w:r>
+              <w:t>verify that the student can select from a list of 10 comments (5 positive ones &amp; 5 negative ones)</w:t>
+            </w:r>
+          </w:p>
+          <w:p>
+            <w:pPr>
+              <w:pStyle w:val="ListParagraph"/>
+              <w:numPr>
+                <w:ilvl w:val="0"/>
+                <w:numId w:val="3"/>
+              </w:numPr>
+              <w:cnfStyle w:val="000000100000" w:firstRow="0" w:lastRow="0" w:firstColumn="0" w:lastColumn="0" w:oddVBand="0" w:evenVBand="0" w:oddHBand="1" w:evenHBand="0" w:firstRowFirstColumn="0" w:firstRowLastColumn="0" w:lastRowFirstColumn="0" w:lastRowLastColumn="0"/>
+            </w:pPr>
+            <w:r>
+              <w:t>verify that only 1 comment can be selected for each area (i.e. one comment for interesting, one for informative, etc.)</w:t>
+            </w:r>
+          </w:p>
+          <w:p>
+            <w:pPr>
+              <w:pStyle w:val="ListParagraph"/>
+              <w:numPr>
+                <w:ilvl w:val="0"/>
+                <w:numId w:val="3"/>
+              </w:numPr>
+              <w:cnfStyle w:val="000000100000" w:firstRow="0" w:lastRow="0" w:firstColumn="0" w:lastColumn="0" w:oddVBand="0" w:evenVBand="0" w:oddHBand="1" w:evenHBand="0" w:firstRowFirstColumn="0" w:firstRowLastColumn="0" w:lastRowFirstColumn="0" w:lastRowLastColumn="0"/>
+            </w:pPr>
+            <w:r>
+              <w:t xml:space="preserve">verify that confirmation of successful </w:t>
+            </w:r>
+            <w:r>
+              <w:lastRenderedPageBreak/>
+              <w:t>submission is given</w:t>
+            </w:r>
+          </w:p>
+          <w:p>
+            <w:pPr>
+              <w:pStyle w:val="ListParagraph"/>
+              <w:numPr>
+                <w:ilvl w:val="0"/>
+                <w:numId w:val="3"/>
+              </w:numPr>
+              <w:cnfStyle w:val="000000100000" w:firstRow="0" w:lastRow="0" w:firstColumn="0" w:lastColumn="0" w:oddVBand="0" w:evenVBand="0" w:oddHBand="1" w:evenHBand="0" w:firstRowFirstColumn="0" w:firstRowLastColumn="0" w:lastRowFirstColumn="0" w:lastRowLastColumn="0"/>
+            </w:pPr>
+            <w:r>
+              <w:t>verify that there is an option to give ‘no comment’</w:t>
+            </w:r>
           </w:p>
         </w:tc>
       </w:tr>
@@ -1003,76 +961,89 @@
         <w:tc>
           <w:tcPr>
             <w:cnfStyle w:val="001000000000" w:firstRow="0" w:lastRow="0" w:firstColumn="1" w:lastColumn="0" w:oddVBand="0" w:evenVBand="0" w:oddHBand="0" w:evenHBand="0" w:firstRowFirstColumn="0" w:firstRowLastColumn="0" w:lastRowFirstColumn="0" w:lastRowLastColumn="0"/>
-            <w:tcW w:w="1104" w:type="dxa"/>
-          </w:tcPr>
-          <w:p>
-            <w:r>
+            <w:tcW w:w="792" w:type="dxa"/>
+          </w:tcPr>
+          <w:p>
+            <w:r>
+              <w:lastRenderedPageBreak/>
               <w:t>2.2</w:t>
             </w:r>
           </w:p>
         </w:tc>
         <w:tc>
           <w:tcPr>
-            <w:tcW w:w="1465" w:type="dxa"/>
-          </w:tcPr>
-          <w:p>
-            <w:pPr>
-              <w:cnfStyle w:val="000000000000" w:firstRow="0" w:lastRow="0" w:firstColumn="0" w:lastColumn="0" w:oddVBand="0" w:evenVBand="0" w:oddHBand="0" w:evenHBand="0" w:firstRowFirstColumn="0" w:firstRowLastColumn="0" w:lastRowFirstColumn="0" w:lastRowLastColumn="0"/>
-            </w:pPr>
-            <w:r>
-              <w:t>Receive a rating out of 10 for each of these areas/factors</w:t>
-            </w:r>
-          </w:p>
-        </w:tc>
-        <w:tc>
-          <w:tcPr>
-            <w:tcW w:w="1455" w:type="dxa"/>
-          </w:tcPr>
-          <w:p>
-            <w:pPr>
-              <w:cnfStyle w:val="000000000000" w:firstRow="0" w:lastRow="0" w:firstColumn="0" w:lastColumn="0" w:oddVBand="0" w:evenVBand="0" w:oddHBand="0" w:evenHBand="0" w:firstRowFirstColumn="0" w:firstRowLastColumn="0" w:lastRowFirstColumn="0" w:lastRowLastColumn="0"/>
-            </w:pPr>
-            <w:r>
-              <w:t>I can get even more detailed information about the specific aspects of my classes</w:t>
-            </w:r>
-          </w:p>
-        </w:tc>
-        <w:tc>
-          <w:tcPr>
-            <w:tcW w:w="1320" w:type="dxa"/>
-          </w:tcPr>
-          <w:p>
-            <w:pPr>
-              <w:cnfStyle w:val="000000000000" w:firstRow="0" w:lastRow="0" w:firstColumn="0" w:lastColumn="0" w:oddVBand="0" w:evenVBand="0" w:oddHBand="0" w:evenHBand="0" w:firstRowFirstColumn="0" w:firstRowLastColumn="0" w:lastRowFirstColumn="0" w:lastRowLastColumn="0"/>
-            </w:pPr>
-          </w:p>
-        </w:tc>
-        <w:tc>
-          <w:tcPr>
-            <w:tcW w:w="1222" w:type="dxa"/>
-          </w:tcPr>
-          <w:p>
-            <w:pPr>
-              <w:cnfStyle w:val="000000000000" w:firstRow="0" w:lastRow="0" w:firstColumn="0" w:lastColumn="0" w:oddVBand="0" w:evenVBand="0" w:oddHBand="0" w:evenHBand="0" w:firstRowFirstColumn="0" w:firstRowLastColumn="0" w:lastRowFirstColumn="0" w:lastRowLastColumn="0"/>
-            </w:pPr>
-            <w:r>
-              <w:t>2</w:t>
-            </w:r>
-          </w:p>
-        </w:tc>
-        <w:tc>
-          <w:tcPr>
-            <w:tcW w:w="1033" w:type="dxa"/>
-          </w:tcPr>
-          <w:p>
-            <w:pPr>
-              <w:cnfStyle w:val="000000000000" w:firstRow="0" w:lastRow="0" w:firstColumn="0" w:lastColumn="0" w:oddVBand="0" w:evenVBand="0" w:oddHBand="0" w:evenHBand="0" w:firstRowFirstColumn="0" w:firstRowLastColumn="0" w:lastRowFirstColumn="0" w:lastRowLastColumn="0"/>
-            </w:pPr>
-          </w:p>
-        </w:tc>
-        <w:tc>
-          <w:tcPr>
-            <w:tcW w:w="1417" w:type="dxa"/>
+            <w:tcW w:w="1397" w:type="dxa"/>
+          </w:tcPr>
+          <w:p>
+            <w:pPr>
+              <w:cnfStyle w:val="000000000000" w:firstRow="0" w:lastRow="0" w:firstColumn="0" w:lastColumn="0" w:oddVBand="0" w:evenVBand="0" w:oddHBand="0" w:evenHBand="0" w:firstRowFirstColumn="0" w:firstRowLastColumn="0" w:lastRowFirstColumn="0" w:lastRowLastColumn="0"/>
+            </w:pPr>
+            <w:r>
+              <w:t>Be able to analyse the data after class</w:t>
+            </w:r>
+          </w:p>
+        </w:tc>
+        <w:tc>
+          <w:tcPr>
+            <w:tcW w:w="2395" w:type="dxa"/>
+          </w:tcPr>
+          <w:p>
+            <w:pPr>
+              <w:cnfStyle w:val="000000000000" w:firstRow="0" w:lastRow="0" w:firstColumn="0" w:lastColumn="0" w:oddVBand="0" w:evenVBand="0" w:oddHBand="0" w:evenHBand="0" w:firstRowFirstColumn="0" w:firstRowLastColumn="0" w:lastRowFirstColumn="0" w:lastRowLastColumn="0"/>
+            </w:pPr>
+            <w:r>
+              <w:t xml:space="preserve">I can make sense of the data and see the bigger picture, along with any trends, and adjust </w:t>
+            </w:r>
+            <w:r>
+              <w:t>classes</w:t>
+            </w:r>
+            <w:r>
+              <w:t xml:space="preserve"> accordingly</w:t>
+            </w:r>
+          </w:p>
+        </w:tc>
+        <w:tc>
+          <w:tcPr>
+            <w:tcW w:w="1157" w:type="dxa"/>
+          </w:tcPr>
+          <w:p>
+            <w:pPr>
+              <w:cnfStyle w:val="000000000000" w:firstRow="0" w:lastRow="0" w:firstColumn="0" w:lastColumn="0" w:oddVBand="0" w:evenVBand="0" w:oddHBand="0" w:evenHBand="0" w:firstRowFirstColumn="0" w:firstRowLastColumn="0" w:lastRowFirstColumn="0" w:lastRowLastColumn="0"/>
+            </w:pPr>
+            <w:r>
+              <w:t>900</w:t>
+            </w:r>
+          </w:p>
+        </w:tc>
+        <w:tc>
+          <w:tcPr>
+            <w:tcW w:w="972" w:type="dxa"/>
+          </w:tcPr>
+          <w:p>
+            <w:pPr>
+              <w:cnfStyle w:val="000000000000" w:firstRow="0" w:lastRow="0" w:firstColumn="0" w:lastColumn="0" w:oddVBand="0" w:evenVBand="0" w:oddHBand="0" w:evenHBand="0" w:firstRowFirstColumn="0" w:firstRowLastColumn="0" w:lastRowFirstColumn="0" w:lastRowLastColumn="0"/>
+            </w:pPr>
+            <w:r>
+              <w:t>14</w:t>
+            </w:r>
+          </w:p>
+        </w:tc>
+        <w:tc>
+          <w:tcPr>
+            <w:tcW w:w="963" w:type="dxa"/>
+          </w:tcPr>
+          <w:p>
+            <w:pPr>
+              <w:cnfStyle w:val="000000000000" w:firstRow="0" w:lastRow="0" w:firstColumn="0" w:lastColumn="0" w:oddVBand="0" w:evenVBand="0" w:oddHBand="0" w:evenHBand="0" w:firstRowFirstColumn="0" w:firstRowLastColumn="0" w:lastRowFirstColumn="0" w:lastRowLastColumn="0"/>
+            </w:pPr>
+            <w:r>
+              <w:t>12</w:t>
+            </w:r>
+          </w:p>
+        </w:tc>
+        <w:tc>
+          <w:tcPr>
+            <w:tcW w:w="1340" w:type="dxa"/>
           </w:tcPr>
           <w:p>
             <w:pPr>
@@ -1088,7 +1059,7 @@
         <w:tc>
           <w:tcPr>
             <w:cnfStyle w:val="001000000000" w:firstRow="0" w:lastRow="0" w:firstColumn="1" w:lastColumn="0" w:oddVBand="0" w:evenVBand="0" w:oddHBand="0" w:evenHBand="0" w:firstRowFirstColumn="0" w:firstRowLastColumn="0" w:lastRowFirstColumn="0" w:lastRowLastColumn="0"/>
-            <w:tcW w:w="1104" w:type="dxa"/>
+            <w:tcW w:w="792" w:type="dxa"/>
           </w:tcPr>
           <w:p>
             <w:r>
@@ -1098,69 +1069,75 @@
         </w:tc>
         <w:tc>
           <w:tcPr>
-            <w:tcW w:w="1465" w:type="dxa"/>
-          </w:tcPr>
-          <w:p>
-            <w:pPr>
-              <w:cnfStyle w:val="000000100000" w:firstRow="0" w:lastRow="0" w:firstColumn="0" w:lastColumn="0" w:oddVBand="0" w:evenVBand="0" w:oddHBand="1" w:evenHBand="0" w:firstRowFirstColumn="0" w:firstRowLastColumn="0" w:lastRowFirstColumn="0" w:lastRowLastColumn="0"/>
-            </w:pPr>
-            <w:r>
-              <w:t>Give students the option to select why a particular area/factor was bad or good (from a list of predefined statements)</w:t>
-            </w:r>
-          </w:p>
-        </w:tc>
-        <w:tc>
-          <w:tcPr>
-            <w:tcW w:w="1455" w:type="dxa"/>
-          </w:tcPr>
-          <w:p>
-            <w:pPr>
-              <w:cnfStyle w:val="000000100000" w:firstRow="0" w:lastRow="0" w:firstColumn="0" w:lastColumn="0" w:oddVBand="0" w:evenVBand="0" w:oddHBand="1" w:evenHBand="0" w:firstRowFirstColumn="0" w:firstRowLastColumn="0" w:lastRowFirstColumn="0" w:lastRowLastColumn="0"/>
-            </w:pPr>
-            <w:r>
-              <w:t>I can get more rich feedback, while students will not have to spend time writing out comments in their own words</w:t>
-            </w:r>
-            <w:r>
-              <w:t>, and they cannot make irrelevant/inappropriate comments</w:t>
-            </w:r>
-          </w:p>
-        </w:tc>
-        <w:tc>
-          <w:tcPr>
-            <w:tcW w:w="1320" w:type="dxa"/>
-          </w:tcPr>
-          <w:p>
-            <w:pPr>
-              <w:cnfStyle w:val="000000100000" w:firstRow="0" w:lastRow="0" w:firstColumn="0" w:lastColumn="0" w:oddVBand="0" w:evenVBand="0" w:oddHBand="1" w:evenHBand="0" w:firstRowFirstColumn="0" w:firstRowLastColumn="0" w:lastRowFirstColumn="0" w:lastRowLastColumn="0"/>
-            </w:pPr>
-          </w:p>
-        </w:tc>
-        <w:tc>
-          <w:tcPr>
-            <w:tcW w:w="1222" w:type="dxa"/>
-          </w:tcPr>
-          <w:p>
-            <w:pPr>
-              <w:cnfStyle w:val="000000100000" w:firstRow="0" w:lastRow="0" w:firstColumn="0" w:lastColumn="0" w:oddVBand="0" w:evenVBand="0" w:oddHBand="1" w:evenHBand="0" w:firstRowFirstColumn="0" w:firstRowLastColumn="0" w:lastRowFirstColumn="0" w:lastRowLastColumn="0"/>
-            </w:pPr>
-            <w:r>
-              <w:t>3</w:t>
-            </w:r>
-          </w:p>
-        </w:tc>
-        <w:tc>
-          <w:tcPr>
-            <w:tcW w:w="1033" w:type="dxa"/>
-          </w:tcPr>
-          <w:p>
-            <w:pPr>
-              <w:cnfStyle w:val="000000100000" w:firstRow="0" w:lastRow="0" w:firstColumn="0" w:lastColumn="0" w:oddVBand="0" w:evenVBand="0" w:oddHBand="1" w:evenHBand="0" w:firstRowFirstColumn="0" w:firstRowLastColumn="0" w:lastRowFirstColumn="0" w:lastRowLastColumn="0"/>
-            </w:pPr>
-          </w:p>
-        </w:tc>
-        <w:tc>
-          <w:tcPr>
-            <w:tcW w:w="1417" w:type="dxa"/>
+            <w:tcW w:w="1397" w:type="dxa"/>
+          </w:tcPr>
+          <w:p>
+            <w:pPr>
+              <w:cnfStyle w:val="000000100000" w:firstRow="0" w:lastRow="0" w:firstColumn="0" w:lastColumn="0" w:oddVBand="0" w:evenVBand="0" w:oddHBand="1" w:evenHBand="0" w:firstRowFirstColumn="0" w:firstRowLastColumn="0" w:lastRowFirstColumn="0" w:lastRowLastColumn="0"/>
+            </w:pPr>
+            <w:r>
+              <w:t xml:space="preserve">Be able to view the feedback(s) for individual </w:t>
+            </w:r>
+            <w:r>
+              <w:t>classes</w:t>
+            </w:r>
+          </w:p>
+        </w:tc>
+        <w:tc>
+          <w:tcPr>
+            <w:tcW w:w="2395" w:type="dxa"/>
+          </w:tcPr>
+          <w:p>
+            <w:pPr>
+              <w:cnfStyle w:val="000000100000" w:firstRow="0" w:lastRow="0" w:firstColumn="0" w:lastColumn="0" w:oddVBand="0" w:evenVBand="0" w:oddHBand="1" w:evenHBand="0" w:firstRowFirstColumn="0" w:firstRowLastColumn="0" w:lastRowFirstColumn="0" w:lastRowLastColumn="0"/>
+            </w:pPr>
+            <w:r>
+              <w:t>I can determine their quality</w:t>
+            </w:r>
+          </w:p>
+        </w:tc>
+        <w:tc>
+          <w:tcPr>
+            <w:tcW w:w="1157" w:type="dxa"/>
+          </w:tcPr>
+          <w:p>
+            <w:pPr>
+              <w:cnfStyle w:val="000000100000" w:firstRow="0" w:lastRow="0" w:firstColumn="0" w:lastColumn="0" w:oddVBand="0" w:evenVBand="0" w:oddHBand="1" w:evenHBand="0" w:firstRowFirstColumn="0" w:firstRowLastColumn="0" w:lastRowFirstColumn="0" w:lastRowLastColumn="0"/>
+            </w:pPr>
+            <w:r>
+              <w:t>400</w:t>
+            </w:r>
+          </w:p>
+        </w:tc>
+        <w:tc>
+          <w:tcPr>
+            <w:tcW w:w="972" w:type="dxa"/>
+          </w:tcPr>
+          <w:p>
+            <w:pPr>
+              <w:cnfStyle w:val="000000100000" w:firstRow="0" w:lastRow="0" w:firstColumn="0" w:lastColumn="0" w:oddVBand="0" w:evenVBand="0" w:oddHBand="1" w:evenHBand="0" w:firstRowFirstColumn="0" w:firstRowLastColumn="0" w:lastRowFirstColumn="0" w:lastRowLastColumn="0"/>
+            </w:pPr>
+            <w:r>
+              <w:t>4</w:t>
+            </w:r>
+          </w:p>
+        </w:tc>
+        <w:tc>
+          <w:tcPr>
+            <w:tcW w:w="963" w:type="dxa"/>
+          </w:tcPr>
+          <w:p>
+            <w:pPr>
+              <w:cnfStyle w:val="000000100000" w:firstRow="0" w:lastRow="0" w:firstColumn="0" w:lastColumn="0" w:oddVBand="0" w:evenVBand="0" w:oddHBand="1" w:evenHBand="0" w:firstRowFirstColumn="0" w:firstRowLastColumn="0" w:lastRowFirstColumn="0" w:lastRowLastColumn="0"/>
+            </w:pPr>
+            <w:r>
+              <w:t>11</w:t>
+            </w:r>
+          </w:p>
+        </w:tc>
+        <w:tc>
+          <w:tcPr>
+            <w:tcW w:w="1340" w:type="dxa"/>
           </w:tcPr>
           <w:p>
             <w:pPr>
@@ -1173,7 +1150,7 @@
         <w:tc>
           <w:tcPr>
             <w:cnfStyle w:val="001000000000" w:firstRow="0" w:lastRow="0" w:firstColumn="1" w:lastColumn="0" w:oddVBand="0" w:evenVBand="0" w:oddHBand="0" w:evenHBand="0" w:firstRowFirstColumn="0" w:firstRowLastColumn="0" w:lastRowFirstColumn="0" w:lastRowLastColumn="0"/>
-            <w:tcW w:w="1104" w:type="dxa"/>
+            <w:tcW w:w="792" w:type="dxa"/>
           </w:tcPr>
           <w:p>
             <w:r>
@@ -1183,72 +1160,98 @@
         </w:tc>
         <w:tc>
           <w:tcPr>
-            <w:tcW w:w="1465" w:type="dxa"/>
-          </w:tcPr>
-          <w:p>
-            <w:pPr>
-              <w:cnfStyle w:val="000000000000" w:firstRow="0" w:lastRow="0" w:firstColumn="0" w:lastColumn="0" w:oddVBand="0" w:evenVBand="0" w:oddHBand="0" w:evenHBand="0" w:firstRowFirstColumn="0" w:firstRowLastColumn="0" w:lastRowFirstColumn="0" w:lastRowLastColumn="0"/>
-            </w:pPr>
-            <w:r>
-              <w:t>Be able to analyse the data after class</w:t>
-            </w:r>
-          </w:p>
-        </w:tc>
-        <w:tc>
-          <w:tcPr>
-            <w:tcW w:w="1455" w:type="dxa"/>
-          </w:tcPr>
-          <w:p>
-            <w:pPr>
-              <w:cnfStyle w:val="000000000000" w:firstRow="0" w:lastRow="0" w:firstColumn="0" w:lastColumn="0" w:oddVBand="0" w:evenVBand="0" w:oddHBand="0" w:evenHBand="0" w:firstRowFirstColumn="0" w:firstRowLastColumn="0" w:lastRowFirstColumn="0" w:lastRowLastColumn="0"/>
-            </w:pPr>
-            <w:r>
-              <w:t xml:space="preserve">I can make sense of the data and see the bigger picture, along with any trends, and adjust </w:t>
-            </w:r>
-            <w:r>
-              <w:t>classes</w:t>
-            </w:r>
-            <w:r>
-              <w:t xml:space="preserve"> accordingly</w:t>
-            </w:r>
-          </w:p>
-        </w:tc>
-        <w:tc>
-          <w:tcPr>
-            <w:tcW w:w="1320" w:type="dxa"/>
-          </w:tcPr>
-          <w:p>
-            <w:pPr>
-              <w:cnfStyle w:val="000000000000" w:firstRow="0" w:lastRow="0" w:firstColumn="0" w:lastColumn="0" w:oddVBand="0" w:evenVBand="0" w:oddHBand="0" w:evenHBand="0" w:firstRowFirstColumn="0" w:firstRowLastColumn="0" w:lastRowFirstColumn="0" w:lastRowLastColumn="0"/>
-            </w:pPr>
-          </w:p>
-        </w:tc>
-        <w:tc>
-          <w:tcPr>
-            <w:tcW w:w="1222" w:type="dxa"/>
-          </w:tcPr>
-          <w:p>
-            <w:pPr>
-              <w:cnfStyle w:val="000000000000" w:firstRow="0" w:lastRow="0" w:firstColumn="0" w:lastColumn="0" w:oddVBand="0" w:evenVBand="0" w:oddHBand="0" w:evenHBand="0" w:firstRowFirstColumn="0" w:firstRowLastColumn="0" w:lastRowFirstColumn="0" w:lastRowLastColumn="0"/>
-            </w:pPr>
-            <w:r>
-              <w:t>14</w:t>
-            </w:r>
-          </w:p>
-        </w:tc>
-        <w:tc>
-          <w:tcPr>
-            <w:tcW w:w="1033" w:type="dxa"/>
-          </w:tcPr>
-          <w:p>
-            <w:pPr>
-              <w:cnfStyle w:val="000000000000" w:firstRow="0" w:lastRow="0" w:firstColumn="0" w:lastColumn="0" w:oddVBand="0" w:evenVBand="0" w:oddHBand="0" w:evenHBand="0" w:firstRowFirstColumn="0" w:firstRowLastColumn="0" w:lastRowFirstColumn="0" w:lastRowLastColumn="0"/>
-            </w:pPr>
-          </w:p>
-        </w:tc>
-        <w:tc>
-          <w:tcPr>
-            <w:tcW w:w="1417" w:type="dxa"/>
+            <w:tcW w:w="1397" w:type="dxa"/>
+          </w:tcPr>
+          <w:p>
+            <w:pPr>
+              <w:cnfStyle w:val="000000000000" w:firstRow="0" w:lastRow="0" w:firstColumn="0" w:lastColumn="0" w:oddVBand="0" w:evenVBand="0" w:oddHBand="0" w:evenHBand="0" w:firstRowFirstColumn="0" w:firstRowLastColumn="0" w:lastRowFirstColumn="0" w:lastRowLastColumn="0"/>
+            </w:pPr>
+            <w:r>
+              <w:t xml:space="preserve">Receive a summary of feedback for each </w:t>
+            </w:r>
+            <w:r>
+              <w:t>class</w:t>
+            </w:r>
+            <w:r>
+              <w:t xml:space="preserve"> that I conduct by email</w:t>
+            </w:r>
+          </w:p>
+        </w:tc>
+        <w:tc>
+          <w:tcPr>
+            <w:tcW w:w="2395" w:type="dxa"/>
+          </w:tcPr>
+          <w:p>
+            <w:pPr>
+              <w:cnfStyle w:val="000000000000" w:firstRow="0" w:lastRow="0" w:firstColumn="0" w:lastColumn="0" w:oddVBand="0" w:evenVBand="0" w:oddHBand="0" w:evenHBand="0" w:firstRowFirstColumn="0" w:firstRowLastColumn="0" w:lastRowFirstColumn="0" w:lastRowLastColumn="0"/>
+            </w:pPr>
+            <w:r>
+              <w:t>I can ascertain how well I have done</w:t>
+            </w:r>
+          </w:p>
+        </w:tc>
+        <w:tc>
+          <w:tcPr>
+            <w:tcW w:w="1157" w:type="dxa"/>
+          </w:tcPr>
+          <w:p>
+            <w:pPr>
+              <w:cnfStyle w:val="000000000000" w:firstRow="0" w:lastRow="0" w:firstColumn="0" w:lastColumn="0" w:oddVBand="0" w:evenVBand="0" w:oddHBand="0" w:evenHBand="0" w:firstRowFirstColumn="0" w:firstRowLastColumn="0" w:lastRowFirstColumn="0" w:lastRowLastColumn="0"/>
+            </w:pPr>
+            <w:r>
+              <w:t>500</w:t>
+            </w:r>
+          </w:p>
+        </w:tc>
+        <w:tc>
+          <w:tcPr>
+            <w:tcW w:w="972" w:type="dxa"/>
+          </w:tcPr>
+          <w:p>
+            <w:pPr>
+              <w:cnfStyle w:val="000000000000" w:firstRow="0" w:lastRow="0" w:firstColumn="0" w:lastColumn="0" w:oddVBand="0" w:evenVBand="0" w:oddHBand="0" w:evenHBand="0" w:firstRowFirstColumn="0" w:firstRowLastColumn="0" w:lastRowFirstColumn="0" w:lastRowLastColumn="0"/>
+            </w:pPr>
+            <w:r>
+              <w:t>4</w:t>
+            </w:r>
+          </w:p>
+          <w:p>
+            <w:pPr>
+              <w:cnfStyle w:val="000000000000" w:firstRow="0" w:lastRow="0" w:firstColumn="0" w:lastColumn="0" w:oddVBand="0" w:evenVBand="0" w:oddHBand="0" w:evenHBand="0" w:firstRowFirstColumn="0" w:firstRowLastColumn="0" w:lastRowFirstColumn="0" w:lastRowLastColumn="0"/>
+            </w:pPr>
+          </w:p>
+          <w:p>
+            <w:pPr>
+              <w:cnfStyle w:val="000000000000" w:firstRow="0" w:lastRow="0" w:firstColumn="0" w:lastColumn="0" w:oddVBand="0" w:evenVBand="0" w:oddHBand="0" w:evenHBand="0" w:firstRowFirstColumn="0" w:firstRowLastColumn="0" w:lastRowFirstColumn="0" w:lastRowLastColumn="0"/>
+            </w:pPr>
+          </w:p>
+          <w:p>
+            <w:pPr>
+              <w:cnfStyle w:val="000000000000" w:firstRow="0" w:lastRow="0" w:firstColumn="0" w:lastColumn="0" w:oddVBand="0" w:evenVBand="0" w:oddHBand="0" w:evenHBand="0" w:firstRowFirstColumn="0" w:firstRowLastColumn="0" w:lastRowFirstColumn="0" w:lastRowLastColumn="0"/>
+            </w:pPr>
+          </w:p>
+          <w:p>
+            <w:pPr>
+              <w:cnfStyle w:val="000000000000" w:firstRow="0" w:lastRow="0" w:firstColumn="0" w:lastColumn="0" w:oddVBand="0" w:evenVBand="0" w:oddHBand="0" w:evenHBand="0" w:firstRowFirstColumn="0" w:firstRowLastColumn="0" w:lastRowFirstColumn="0" w:lastRowLastColumn="0"/>
+            </w:pPr>
+          </w:p>
+        </w:tc>
+        <w:tc>
+          <w:tcPr>
+            <w:tcW w:w="963" w:type="dxa"/>
+          </w:tcPr>
+          <w:p>
+            <w:pPr>
+              <w:cnfStyle w:val="000000000000" w:firstRow="0" w:lastRow="0" w:firstColumn="0" w:lastColumn="0" w:oddVBand="0" w:evenVBand="0" w:oddHBand="0" w:evenHBand="0" w:firstRowFirstColumn="0" w:firstRowLastColumn="0" w:lastRowFirstColumn="0" w:lastRowLastColumn="0"/>
+            </w:pPr>
+            <w:r>
+              <w:t>9</w:t>
+            </w:r>
+          </w:p>
+        </w:tc>
+        <w:tc>
+          <w:tcPr>
+            <w:tcW w:w="1340" w:type="dxa"/>
           </w:tcPr>
           <w:p>
             <w:pPr>
@@ -1264,7 +1267,7 @@
         <w:tc>
           <w:tcPr>
             <w:cnfStyle w:val="001000000000" w:firstRow="0" w:lastRow="0" w:firstColumn="1" w:lastColumn="0" w:oddVBand="0" w:evenVBand="0" w:oddHBand="0" w:evenHBand="0" w:firstRowFirstColumn="0" w:firstRowLastColumn="0" w:lastRowFirstColumn="0" w:lastRowLastColumn="0"/>
-            <w:tcW w:w="1104" w:type="dxa"/>
+            <w:tcW w:w="792" w:type="dxa"/>
           </w:tcPr>
           <w:p>
             <w:r>
@@ -1274,224 +1277,26 @@
         </w:tc>
         <w:tc>
           <w:tcPr>
-            <w:tcW w:w="1465" w:type="dxa"/>
-          </w:tcPr>
-          <w:p>
-            <w:pPr>
-              <w:cnfStyle w:val="000000100000" w:firstRow="0" w:lastRow="0" w:firstColumn="0" w:lastColumn="0" w:oddVBand="0" w:evenVBand="0" w:oddHBand="1" w:evenHBand="0" w:firstRowFirstColumn="0" w:firstRowLastColumn="0" w:lastRowFirstColumn="0" w:lastRowLastColumn="0"/>
-            </w:pPr>
-            <w:r>
-              <w:t xml:space="preserve">Be able to view the feedback(s) for individual </w:t>
-            </w:r>
-            <w:r>
-              <w:t>classes</w:t>
-            </w:r>
-          </w:p>
-        </w:tc>
-        <w:tc>
-          <w:tcPr>
-            <w:tcW w:w="1455" w:type="dxa"/>
-          </w:tcPr>
-          <w:p>
-            <w:pPr>
-              <w:cnfStyle w:val="000000100000" w:firstRow="0" w:lastRow="0" w:firstColumn="0" w:lastColumn="0" w:oddVBand="0" w:evenVBand="0" w:oddHBand="1" w:evenHBand="0" w:firstRowFirstColumn="0" w:firstRowLastColumn="0" w:lastRowFirstColumn="0" w:lastRowLastColumn="0"/>
-            </w:pPr>
-            <w:r>
-              <w:t>I can determine their quality</w:t>
-            </w:r>
-          </w:p>
-        </w:tc>
-        <w:tc>
-          <w:tcPr>
-            <w:tcW w:w="1320" w:type="dxa"/>
-          </w:tcPr>
-          <w:p>
-            <w:pPr>
-              <w:cnfStyle w:val="000000100000" w:firstRow="0" w:lastRow="0" w:firstColumn="0" w:lastColumn="0" w:oddVBand="0" w:evenVBand="0" w:oddHBand="1" w:evenHBand="0" w:firstRowFirstColumn="0" w:firstRowLastColumn="0" w:lastRowFirstColumn="0" w:lastRowLastColumn="0"/>
-            </w:pPr>
-          </w:p>
-        </w:tc>
-        <w:tc>
-          <w:tcPr>
-            <w:tcW w:w="1222" w:type="dxa"/>
-          </w:tcPr>
-          <w:p>
-            <w:pPr>
-              <w:cnfStyle w:val="000000100000" w:firstRow="0" w:lastRow="0" w:firstColumn="0" w:lastColumn="0" w:oddVBand="0" w:evenVBand="0" w:oddHBand="1" w:evenHBand="0" w:firstRowFirstColumn="0" w:firstRowLastColumn="0" w:lastRowFirstColumn="0" w:lastRowLastColumn="0"/>
-            </w:pPr>
-            <w:r>
-              <w:t>4</w:t>
-            </w:r>
-          </w:p>
-        </w:tc>
-        <w:tc>
-          <w:tcPr>
-            <w:tcW w:w="1033" w:type="dxa"/>
-          </w:tcPr>
-          <w:p>
-            <w:pPr>
-              <w:cnfStyle w:val="000000100000" w:firstRow="0" w:lastRow="0" w:firstColumn="0" w:lastColumn="0" w:oddVBand="0" w:evenVBand="0" w:oddHBand="1" w:evenHBand="0" w:firstRowFirstColumn="0" w:firstRowLastColumn="0" w:lastRowFirstColumn="0" w:lastRowLastColumn="0"/>
-            </w:pPr>
-          </w:p>
-        </w:tc>
-        <w:tc>
-          <w:tcPr>
-            <w:tcW w:w="1417" w:type="dxa"/>
-          </w:tcPr>
-          <w:p>
-            <w:pPr>
-              <w:cnfStyle w:val="000000100000" w:firstRow="0" w:lastRow="0" w:firstColumn="0" w:lastColumn="0" w:oddVBand="0" w:evenVBand="0" w:oddHBand="1" w:evenHBand="0" w:firstRowFirstColumn="0" w:firstRowLastColumn="0" w:lastRowFirstColumn="0" w:lastRowLastColumn="0"/>
-            </w:pPr>
-          </w:p>
-        </w:tc>
-      </w:tr>
-      <w:tr>
-        <w:tc>
-          <w:tcPr>
-            <w:cnfStyle w:val="001000000000" w:firstRow="0" w:lastRow="0" w:firstColumn="1" w:lastColumn="0" w:oddVBand="0" w:evenVBand="0" w:oddHBand="0" w:evenHBand="0" w:firstRowFirstColumn="0" w:firstRowLastColumn="0" w:lastRowFirstColumn="0" w:lastRowLastColumn="0"/>
-            <w:tcW w:w="1104" w:type="dxa"/>
-          </w:tcPr>
-          <w:p>
-            <w:r>
-              <w:t>2.6</w:t>
-            </w:r>
-            <w:bookmarkStart w:id="0" w:name="_GoBack"/>
-            <w:bookmarkEnd w:id="0"/>
-          </w:p>
-        </w:tc>
-        <w:tc>
-          <w:tcPr>
-            <w:tcW w:w="1465" w:type="dxa"/>
-          </w:tcPr>
-          <w:p>
-            <w:pPr>
-              <w:cnfStyle w:val="000000000000" w:firstRow="0" w:lastRow="0" w:firstColumn="0" w:lastColumn="0" w:oddVBand="0" w:evenVBand="0" w:oddHBand="0" w:evenHBand="0" w:firstRowFirstColumn="0" w:firstRowLastColumn="0" w:lastRowFirstColumn="0" w:lastRowLastColumn="0"/>
-            </w:pPr>
-            <w:r>
-              <w:t xml:space="preserve">Receive a summary of feedback for each </w:t>
-            </w:r>
-            <w:r>
-              <w:t>class</w:t>
-            </w:r>
-            <w:r>
-              <w:t xml:space="preserve"> that I </w:t>
-            </w:r>
-            <w:r>
-              <w:lastRenderedPageBreak/>
-              <w:t>conduct by email</w:t>
-            </w:r>
-          </w:p>
-        </w:tc>
-        <w:tc>
-          <w:tcPr>
-            <w:tcW w:w="1455" w:type="dxa"/>
-          </w:tcPr>
-          <w:p>
-            <w:pPr>
-              <w:cnfStyle w:val="000000000000" w:firstRow="0" w:lastRow="0" w:firstColumn="0" w:lastColumn="0" w:oddVBand="0" w:evenVBand="0" w:oddHBand="0" w:evenHBand="0" w:firstRowFirstColumn="0" w:firstRowLastColumn="0" w:lastRowFirstColumn="0" w:lastRowLastColumn="0"/>
-            </w:pPr>
-            <w:r>
-              <w:lastRenderedPageBreak/>
-              <w:t>I can ascertain how well I have done</w:t>
-            </w:r>
-          </w:p>
-        </w:tc>
-        <w:tc>
-          <w:tcPr>
-            <w:tcW w:w="1320" w:type="dxa"/>
-          </w:tcPr>
-          <w:p>
-            <w:pPr>
-              <w:cnfStyle w:val="000000000000" w:firstRow="0" w:lastRow="0" w:firstColumn="0" w:lastColumn="0" w:oddVBand="0" w:evenVBand="0" w:oddHBand="0" w:evenHBand="0" w:firstRowFirstColumn="0" w:firstRowLastColumn="0" w:lastRowFirstColumn="0" w:lastRowLastColumn="0"/>
-            </w:pPr>
-          </w:p>
-        </w:tc>
-        <w:tc>
-          <w:tcPr>
-            <w:tcW w:w="1222" w:type="dxa"/>
-          </w:tcPr>
-          <w:p>
-            <w:pPr>
-              <w:cnfStyle w:val="000000000000" w:firstRow="0" w:lastRow="0" w:firstColumn="0" w:lastColumn="0" w:oddVBand="0" w:evenVBand="0" w:oddHBand="0" w:evenHBand="0" w:firstRowFirstColumn="0" w:firstRowLastColumn="0" w:lastRowFirstColumn="0" w:lastRowLastColumn="0"/>
-            </w:pPr>
-            <w:r>
-              <w:t>4</w:t>
-            </w:r>
-          </w:p>
-          <w:p>
-            <w:pPr>
-              <w:cnfStyle w:val="000000000000" w:firstRow="0" w:lastRow="0" w:firstColumn="0" w:lastColumn="0" w:oddVBand="0" w:evenVBand="0" w:oddHBand="0" w:evenHBand="0" w:firstRowFirstColumn="0" w:firstRowLastColumn="0" w:lastRowFirstColumn="0" w:lastRowLastColumn="0"/>
-            </w:pPr>
-          </w:p>
-          <w:p>
-            <w:pPr>
-              <w:cnfStyle w:val="000000000000" w:firstRow="0" w:lastRow="0" w:firstColumn="0" w:lastColumn="0" w:oddVBand="0" w:evenVBand="0" w:oddHBand="0" w:evenHBand="0" w:firstRowFirstColumn="0" w:firstRowLastColumn="0" w:lastRowFirstColumn="0" w:lastRowLastColumn="0"/>
-            </w:pPr>
-          </w:p>
-          <w:p>
-            <w:pPr>
-              <w:cnfStyle w:val="000000000000" w:firstRow="0" w:lastRow="0" w:firstColumn="0" w:lastColumn="0" w:oddVBand="0" w:evenVBand="0" w:oddHBand="0" w:evenHBand="0" w:firstRowFirstColumn="0" w:firstRowLastColumn="0" w:lastRowFirstColumn="0" w:lastRowLastColumn="0"/>
-            </w:pPr>
-          </w:p>
-          <w:p>
-            <w:pPr>
-              <w:cnfStyle w:val="000000000000" w:firstRow="0" w:lastRow="0" w:firstColumn="0" w:lastColumn="0" w:oddVBand="0" w:evenVBand="0" w:oddHBand="0" w:evenHBand="0" w:firstRowFirstColumn="0" w:firstRowLastColumn="0" w:lastRowFirstColumn="0" w:lastRowLastColumn="0"/>
-            </w:pPr>
-          </w:p>
-        </w:tc>
-        <w:tc>
-          <w:tcPr>
-            <w:tcW w:w="1033" w:type="dxa"/>
-          </w:tcPr>
-          <w:p>
-            <w:pPr>
-              <w:cnfStyle w:val="000000000000" w:firstRow="0" w:lastRow="0" w:firstColumn="0" w:lastColumn="0" w:oddVBand="0" w:evenVBand="0" w:oddHBand="0" w:evenHBand="0" w:firstRowFirstColumn="0" w:firstRowLastColumn="0" w:lastRowFirstColumn="0" w:lastRowLastColumn="0"/>
-            </w:pPr>
-          </w:p>
-        </w:tc>
-        <w:tc>
-          <w:tcPr>
-            <w:tcW w:w="1417" w:type="dxa"/>
-          </w:tcPr>
-          <w:p>
-            <w:pPr>
-              <w:cnfStyle w:val="000000000000" w:firstRow="0" w:lastRow="0" w:firstColumn="0" w:lastColumn="0" w:oddVBand="0" w:evenVBand="0" w:oddHBand="0" w:evenHBand="0" w:firstRowFirstColumn="0" w:firstRowLastColumn="0" w:lastRowFirstColumn="0" w:lastRowLastColumn="0"/>
-            </w:pPr>
-          </w:p>
-        </w:tc>
-      </w:tr>
-      <w:tr>
-        <w:trPr>
-          <w:cnfStyle w:val="000000100000" w:firstRow="0" w:lastRow="0" w:firstColumn="0" w:lastColumn="0" w:oddVBand="0" w:evenVBand="0" w:oddHBand="1" w:evenHBand="0" w:firstRowFirstColumn="0" w:firstRowLastColumn="0" w:lastRowFirstColumn="0" w:lastRowLastColumn="0"/>
-        </w:trPr>
-        <w:tc>
-          <w:tcPr>
-            <w:cnfStyle w:val="001000000000" w:firstRow="0" w:lastRow="0" w:firstColumn="1" w:lastColumn="0" w:oddVBand="0" w:evenVBand="0" w:oddHBand="0" w:evenHBand="0" w:firstRowFirstColumn="0" w:firstRowLastColumn="0" w:lastRowFirstColumn="0" w:lastRowLastColumn="0"/>
-            <w:tcW w:w="1104" w:type="dxa"/>
-          </w:tcPr>
-          <w:p>
-            <w:r>
-              <w:lastRenderedPageBreak/>
-              <w:t>2.7</w:t>
-            </w:r>
-          </w:p>
-        </w:tc>
-        <w:tc>
-          <w:tcPr>
-            <w:tcW w:w="1465" w:type="dxa"/>
-          </w:tcPr>
-          <w:p>
-            <w:pPr>
-              <w:cnfStyle w:val="000000100000" w:firstRow="0" w:lastRow="0" w:firstColumn="0" w:lastColumn="0" w:oddVBand="0" w:evenVBand="0" w:oddHBand="1" w:evenHBand="0" w:firstRowFirstColumn="0" w:firstRowLastColumn="0" w:lastRowFirstColumn="0" w:lastRowLastColumn="0"/>
-            </w:pPr>
-            <w:r>
-              <w:t>Select which module and lecturer the class belongs to before starting the app</w:t>
-            </w:r>
-          </w:p>
-        </w:tc>
-        <w:tc>
-          <w:tcPr>
-            <w:tcW w:w="1455" w:type="dxa"/>
+            <w:tcW w:w="1397" w:type="dxa"/>
+          </w:tcPr>
+          <w:p>
+            <w:pPr>
+              <w:cnfStyle w:val="000000100000" w:firstRow="0" w:lastRow="0" w:firstColumn="0" w:lastColumn="0" w:oddVBand="0" w:evenVBand="0" w:oddHBand="1" w:evenHBand="0" w:firstRowFirstColumn="0" w:firstRowLastColumn="0" w:lastRowFirstColumn="0" w:lastRowLastColumn="0"/>
+            </w:pPr>
+            <w:r>
+              <w:t xml:space="preserve">Select which module and lecturer the class belongs to </w:t>
+            </w:r>
+            <w:r>
+              <w:t>immediately upon</w:t>
+            </w:r>
+            <w:r>
+              <w:t xml:space="preserve"> starting the app</w:t>
+            </w:r>
+          </w:p>
+        </w:tc>
+        <w:tc>
+          <w:tcPr>
+            <w:tcW w:w="2395" w:type="dxa"/>
           </w:tcPr>
           <w:p>
             <w:pPr>
@@ -1504,17 +1309,20 @@
         </w:tc>
         <w:tc>
           <w:tcPr>
-            <w:tcW w:w="1320" w:type="dxa"/>
-          </w:tcPr>
-          <w:p>
-            <w:pPr>
-              <w:cnfStyle w:val="000000100000" w:firstRow="0" w:lastRow="0" w:firstColumn="0" w:lastColumn="0" w:oddVBand="0" w:evenVBand="0" w:oddHBand="1" w:evenHBand="0" w:firstRowFirstColumn="0" w:firstRowLastColumn="0" w:lastRowFirstColumn="0" w:lastRowLastColumn="0"/>
-            </w:pPr>
-          </w:p>
-        </w:tc>
-        <w:tc>
-          <w:tcPr>
-            <w:tcW w:w="1222" w:type="dxa"/>
+            <w:tcW w:w="1157" w:type="dxa"/>
+          </w:tcPr>
+          <w:p>
+            <w:pPr>
+              <w:cnfStyle w:val="000000100000" w:firstRow="0" w:lastRow="0" w:firstColumn="0" w:lastColumn="0" w:oddVBand="0" w:evenVBand="0" w:oddHBand="1" w:evenHBand="0" w:firstRowFirstColumn="0" w:firstRowLastColumn="0" w:lastRowFirstColumn="0" w:lastRowLastColumn="0"/>
+            </w:pPr>
+            <w:r>
+              <w:t>1000</w:t>
+            </w:r>
+          </w:p>
+        </w:tc>
+        <w:tc>
+          <w:tcPr>
+            <w:tcW w:w="972" w:type="dxa"/>
           </w:tcPr>
           <w:p>
             <w:pPr>
@@ -1527,17 +1335,20 @@
         </w:tc>
         <w:tc>
           <w:tcPr>
-            <w:tcW w:w="1033" w:type="dxa"/>
-          </w:tcPr>
-          <w:p>
-            <w:pPr>
-              <w:cnfStyle w:val="000000100000" w:firstRow="0" w:lastRow="0" w:firstColumn="0" w:lastColumn="0" w:oddVBand="0" w:evenVBand="0" w:oddHBand="1" w:evenHBand="0" w:firstRowFirstColumn="0" w:firstRowLastColumn="0" w:lastRowFirstColumn="0" w:lastRowLastColumn="0"/>
-            </w:pPr>
-          </w:p>
-        </w:tc>
-        <w:tc>
-          <w:tcPr>
-            <w:tcW w:w="1417" w:type="dxa"/>
+            <w:tcW w:w="963" w:type="dxa"/>
+          </w:tcPr>
+          <w:p>
+            <w:pPr>
+              <w:cnfStyle w:val="000000100000" w:firstRow="0" w:lastRow="0" w:firstColumn="0" w:lastColumn="0" w:oddVBand="0" w:evenVBand="0" w:oddHBand="1" w:evenHBand="0" w:firstRowFirstColumn="0" w:firstRowLastColumn="0" w:lastRowFirstColumn="0" w:lastRowLastColumn="0"/>
+            </w:pPr>
+            <w:r>
+              <w:t>7</w:t>
+            </w:r>
+          </w:p>
+        </w:tc>
+        <w:tc>
+          <w:tcPr>
+            <w:tcW w:w="1340" w:type="dxa"/>
           </w:tcPr>
           <w:p>
             <w:pPr>
@@ -1720,6 +1531,9 @@
             <w:pPr>
               <w:cnfStyle w:val="000000100000" w:firstRow="0" w:lastRow="0" w:firstColumn="0" w:lastColumn="0" w:oddVBand="0" w:evenVBand="0" w:oddHBand="1" w:evenHBand="0" w:firstRowFirstColumn="0" w:firstRowLastColumn="0" w:lastRowFirstColumn="0" w:lastRowLastColumn="0"/>
             </w:pPr>
+            <w:r>
+              <w:t>600</w:t>
+            </w:r>
           </w:p>
         </w:tc>
         <w:tc>
@@ -1743,6 +1557,9 @@
             <w:pPr>
               <w:cnfStyle w:val="000000100000" w:firstRow="0" w:lastRow="0" w:firstColumn="0" w:lastColumn="0" w:oddVBand="0" w:evenVBand="0" w:oddHBand="1" w:evenHBand="0" w:firstRowFirstColumn="0" w:firstRowLastColumn="0" w:lastRowFirstColumn="0" w:lastRowLastColumn="0"/>
             </w:pPr>
+            <w:r>
+              <w:t>10</w:t>
+            </w:r>
           </w:p>
         </w:tc>
         <w:tc>
@@ -1783,7 +1600,11 @@
               <w:t>classes</w:t>
             </w:r>
             <w:r>
-              <w:t xml:space="preserve"> taken by a particular year group</w:t>
+              <w:t xml:space="preserve"> taken by a </w:t>
+            </w:r>
+            <w:r>
+              <w:lastRenderedPageBreak/>
+              <w:t>particular year group</w:t>
             </w:r>
           </w:p>
         </w:tc>
@@ -1796,7 +1617,12 @@
               <w:cnfStyle w:val="000000000000" w:firstRow="0" w:lastRow="0" w:firstColumn="0" w:lastColumn="0" w:oddVBand="0" w:evenVBand="0" w:oddHBand="0" w:evenHBand="0" w:firstRowFirstColumn="0" w:firstRowLastColumn="0" w:lastRowFirstColumn="0" w:lastRowLastColumn="0"/>
             </w:pPr>
             <w:r>
-              <w:t>I can determine how well a particular year group is doing</w:t>
+              <w:lastRenderedPageBreak/>
+              <w:t xml:space="preserve">I can determine how well a particular </w:t>
+            </w:r>
+            <w:r>
+              <w:lastRenderedPageBreak/>
+              <w:t>year group is doing</w:t>
             </w:r>
           </w:p>
         </w:tc>
@@ -1808,6 +1634,10 @@
             <w:pPr>
               <w:cnfStyle w:val="000000000000" w:firstRow="0" w:lastRow="0" w:firstColumn="0" w:lastColumn="0" w:oddVBand="0" w:evenVBand="0" w:oddHBand="0" w:evenHBand="0" w:firstRowFirstColumn="0" w:firstRowLastColumn="0" w:lastRowFirstColumn="0" w:lastRowLastColumn="0"/>
             </w:pPr>
+            <w:r>
+              <w:lastRenderedPageBreak/>
+              <w:t>700</w:t>
+            </w:r>
           </w:p>
         </w:tc>
         <w:tc>
@@ -1831,6 +1661,9 @@
             <w:pPr>
               <w:cnfStyle w:val="000000000000" w:firstRow="0" w:lastRow="0" w:firstColumn="0" w:lastColumn="0" w:oddVBand="0" w:evenVBand="0" w:oddHBand="0" w:evenHBand="0" w:firstRowFirstColumn="0" w:firstRowLastColumn="0" w:lastRowFirstColumn="0" w:lastRowLastColumn="0"/>
             </w:pPr>
+            <w:r>
+              <w:t>8</w:t>
+            </w:r>
           </w:p>
         </w:tc>
         <w:tc>
@@ -1904,6 +1737,305 @@
     </w:p>
   </w:footnote>
 </w:footnotes>
+</file>
+
+<file path=word/numbering.xml><?xml version="1.0" encoding="utf-8"?>
+<w:numbering xmlns:wpc="http://schemas.microsoft.com/office/word/2010/wordprocessingCanvas" xmlns:mc="http://schemas.openxmlformats.org/markup-compatibility/2006" xmlns:o="urn:schemas-microsoft-com:office:office" xmlns:r="http://schemas.openxmlformats.org/officeDocument/2006/relationships" xmlns:m="http://schemas.openxmlformats.org/officeDocument/2006/math" xmlns:v="urn:schemas-microsoft-com:vml" xmlns:wp14="http://schemas.microsoft.com/office/word/2010/wordprocessingDrawing" xmlns:wp="http://schemas.openxmlformats.org/drawingml/2006/wordprocessingDrawing" xmlns:w10="urn:schemas-microsoft-com:office:word" xmlns:w="http://schemas.openxmlformats.org/wordprocessingml/2006/main" xmlns:w14="http://schemas.microsoft.com/office/word/2010/wordml" xmlns:w15="http://schemas.microsoft.com/office/word/2012/wordml" xmlns:wpg="http://schemas.microsoft.com/office/word/2010/wordprocessingGroup" xmlns:wpi="http://schemas.microsoft.com/office/word/2010/wordprocessingInk" xmlns:wne="http://schemas.microsoft.com/office/word/2006/wordml" xmlns:wps="http://schemas.microsoft.com/office/word/2010/wordprocessingShape" mc:Ignorable="w14 w15 wp14">
+  <w:abstractNum w:abstractNumId="0">
+    <w:nsid w:val="1C424B62"/>
+    <w:multiLevelType w:val="hybridMultilevel"/>
+    <w:tmpl w:val="5DD0525E"/>
+    <w:lvl w:ilvl="0" w:tplc="08090001">
+      <w:start w:val="1"/>
+      <w:numFmt w:val="bullet"/>
+      <w:lvlText w:val=""/>
+      <w:lvlJc w:val="left"/>
+      <w:pPr>
+        <w:ind w:left="720" w:hanging="360"/>
+      </w:pPr>
+      <w:rPr>
+        <w:rFonts w:ascii="Symbol" w:hAnsi="Symbol" w:hint="default"/>
+      </w:rPr>
+    </w:lvl>
+    <w:lvl w:ilvl="1" w:tplc="08090003" w:tentative="1">
+      <w:start w:val="1"/>
+      <w:numFmt w:val="bullet"/>
+      <w:lvlText w:val="o"/>
+      <w:lvlJc w:val="left"/>
+      <w:pPr>
+        <w:ind w:left="1440" w:hanging="360"/>
+      </w:pPr>
+      <w:rPr>
+        <w:rFonts w:ascii="Courier New" w:hAnsi="Courier New" w:cs="Courier New" w:hint="default"/>
+      </w:rPr>
+    </w:lvl>
+    <w:lvl w:ilvl="2" w:tplc="08090005" w:tentative="1">
+      <w:start w:val="1"/>
+      <w:numFmt w:val="bullet"/>
+      <w:lvlText w:val=""/>
+      <w:lvlJc w:val="left"/>
+      <w:pPr>
+        <w:ind w:left="2160" w:hanging="360"/>
+      </w:pPr>
+      <w:rPr>
+        <w:rFonts w:ascii="Wingdings" w:hAnsi="Wingdings" w:hint="default"/>
+      </w:rPr>
+    </w:lvl>
+    <w:lvl w:ilvl="3" w:tplc="08090001" w:tentative="1">
+      <w:start w:val="1"/>
+      <w:numFmt w:val="bullet"/>
+      <w:lvlText w:val=""/>
+      <w:lvlJc w:val="left"/>
+      <w:pPr>
+        <w:ind w:left="2880" w:hanging="360"/>
+      </w:pPr>
+      <w:rPr>
+        <w:rFonts w:ascii="Symbol" w:hAnsi="Symbol" w:hint="default"/>
+      </w:rPr>
+    </w:lvl>
+    <w:lvl w:ilvl="4" w:tplc="08090003" w:tentative="1">
+      <w:start w:val="1"/>
+      <w:numFmt w:val="bullet"/>
+      <w:lvlText w:val="o"/>
+      <w:lvlJc w:val="left"/>
+      <w:pPr>
+        <w:ind w:left="3600" w:hanging="360"/>
+      </w:pPr>
+      <w:rPr>
+        <w:rFonts w:ascii="Courier New" w:hAnsi="Courier New" w:cs="Courier New" w:hint="default"/>
+      </w:rPr>
+    </w:lvl>
+    <w:lvl w:ilvl="5" w:tplc="08090005" w:tentative="1">
+      <w:start w:val="1"/>
+      <w:numFmt w:val="bullet"/>
+      <w:lvlText w:val=""/>
+      <w:lvlJc w:val="left"/>
+      <w:pPr>
+        <w:ind w:left="4320" w:hanging="360"/>
+      </w:pPr>
+      <w:rPr>
+        <w:rFonts w:ascii="Wingdings" w:hAnsi="Wingdings" w:hint="default"/>
+      </w:rPr>
+    </w:lvl>
+    <w:lvl w:ilvl="6" w:tplc="08090001" w:tentative="1">
+      <w:start w:val="1"/>
+      <w:numFmt w:val="bullet"/>
+      <w:lvlText w:val=""/>
+      <w:lvlJc w:val="left"/>
+      <w:pPr>
+        <w:ind w:left="5040" w:hanging="360"/>
+      </w:pPr>
+      <w:rPr>
+        <w:rFonts w:ascii="Symbol" w:hAnsi="Symbol" w:hint="default"/>
+      </w:rPr>
+    </w:lvl>
+    <w:lvl w:ilvl="7" w:tplc="08090003" w:tentative="1">
+      <w:start w:val="1"/>
+      <w:numFmt w:val="bullet"/>
+      <w:lvlText w:val="o"/>
+      <w:lvlJc w:val="left"/>
+      <w:pPr>
+        <w:ind w:left="5760" w:hanging="360"/>
+      </w:pPr>
+      <w:rPr>
+        <w:rFonts w:ascii="Courier New" w:hAnsi="Courier New" w:cs="Courier New" w:hint="default"/>
+      </w:rPr>
+    </w:lvl>
+    <w:lvl w:ilvl="8" w:tplc="08090005" w:tentative="1">
+      <w:start w:val="1"/>
+      <w:numFmt w:val="bullet"/>
+      <w:lvlText w:val=""/>
+      <w:lvlJc w:val="left"/>
+      <w:pPr>
+        <w:ind w:left="6480" w:hanging="360"/>
+      </w:pPr>
+      <w:rPr>
+        <w:rFonts w:ascii="Wingdings" w:hAnsi="Wingdings" w:hint="default"/>
+      </w:rPr>
+    </w:lvl>
+  </w:abstractNum>
+  <w:abstractNum w:abstractNumId="1">
+    <w:nsid w:val="4B9B4C1D"/>
+    <w:multiLevelType w:val="hybridMultilevel"/>
+    <w:tmpl w:val="727A3D66"/>
+    <w:lvl w:ilvl="0" w:tplc="08090017">
+      <w:start w:val="1"/>
+      <w:numFmt w:val="lowerLetter"/>
+      <w:lvlText w:val="%1)"/>
+      <w:lvlJc w:val="left"/>
+      <w:pPr>
+        <w:ind w:left="720" w:hanging="360"/>
+      </w:pPr>
+    </w:lvl>
+    <w:lvl w:ilvl="1" w:tplc="08090019" w:tentative="1">
+      <w:start w:val="1"/>
+      <w:numFmt w:val="lowerLetter"/>
+      <w:lvlText w:val="%2."/>
+      <w:lvlJc w:val="left"/>
+      <w:pPr>
+        <w:ind w:left="1440" w:hanging="360"/>
+      </w:pPr>
+    </w:lvl>
+    <w:lvl w:ilvl="2" w:tplc="0809001B" w:tentative="1">
+      <w:start w:val="1"/>
+      <w:numFmt w:val="lowerRoman"/>
+      <w:lvlText w:val="%3."/>
+      <w:lvlJc w:val="right"/>
+      <w:pPr>
+        <w:ind w:left="2160" w:hanging="180"/>
+      </w:pPr>
+    </w:lvl>
+    <w:lvl w:ilvl="3" w:tplc="0809000F" w:tentative="1">
+      <w:start w:val="1"/>
+      <w:numFmt w:val="decimal"/>
+      <w:lvlText w:val="%4."/>
+      <w:lvlJc w:val="left"/>
+      <w:pPr>
+        <w:ind w:left="2880" w:hanging="360"/>
+      </w:pPr>
+    </w:lvl>
+    <w:lvl w:ilvl="4" w:tplc="08090019" w:tentative="1">
+      <w:start w:val="1"/>
+      <w:numFmt w:val="lowerLetter"/>
+      <w:lvlText w:val="%5."/>
+      <w:lvlJc w:val="left"/>
+      <w:pPr>
+        <w:ind w:left="3600" w:hanging="360"/>
+      </w:pPr>
+    </w:lvl>
+    <w:lvl w:ilvl="5" w:tplc="0809001B" w:tentative="1">
+      <w:start w:val="1"/>
+      <w:numFmt w:val="lowerRoman"/>
+      <w:lvlText w:val="%6."/>
+      <w:lvlJc w:val="right"/>
+      <w:pPr>
+        <w:ind w:left="4320" w:hanging="180"/>
+      </w:pPr>
+    </w:lvl>
+    <w:lvl w:ilvl="6" w:tplc="0809000F" w:tentative="1">
+      <w:start w:val="1"/>
+      <w:numFmt w:val="decimal"/>
+      <w:lvlText w:val="%7."/>
+      <w:lvlJc w:val="left"/>
+      <w:pPr>
+        <w:ind w:left="5040" w:hanging="360"/>
+      </w:pPr>
+    </w:lvl>
+    <w:lvl w:ilvl="7" w:tplc="08090019" w:tentative="1">
+      <w:start w:val="1"/>
+      <w:numFmt w:val="lowerLetter"/>
+      <w:lvlText w:val="%8."/>
+      <w:lvlJc w:val="left"/>
+      <w:pPr>
+        <w:ind w:left="5760" w:hanging="360"/>
+      </w:pPr>
+    </w:lvl>
+    <w:lvl w:ilvl="8" w:tplc="0809001B" w:tentative="1">
+      <w:start w:val="1"/>
+      <w:numFmt w:val="lowerRoman"/>
+      <w:lvlText w:val="%9."/>
+      <w:lvlJc w:val="right"/>
+      <w:pPr>
+        <w:ind w:left="6480" w:hanging="180"/>
+      </w:pPr>
+    </w:lvl>
+  </w:abstractNum>
+  <w:abstractNum w:abstractNumId="2">
+    <w:nsid w:val="79271CBD"/>
+    <w:multiLevelType w:val="hybridMultilevel"/>
+    <w:tmpl w:val="8B78F3D8"/>
+    <w:lvl w:ilvl="0" w:tplc="08090017">
+      <w:start w:val="1"/>
+      <w:numFmt w:val="lowerLetter"/>
+      <w:lvlText w:val="%1)"/>
+      <w:lvlJc w:val="left"/>
+      <w:pPr>
+        <w:ind w:left="720" w:hanging="360"/>
+      </w:pPr>
+    </w:lvl>
+    <w:lvl w:ilvl="1" w:tplc="08090019" w:tentative="1">
+      <w:start w:val="1"/>
+      <w:numFmt w:val="lowerLetter"/>
+      <w:lvlText w:val="%2."/>
+      <w:lvlJc w:val="left"/>
+      <w:pPr>
+        <w:ind w:left="1440" w:hanging="360"/>
+      </w:pPr>
+    </w:lvl>
+    <w:lvl w:ilvl="2" w:tplc="0809001B" w:tentative="1">
+      <w:start w:val="1"/>
+      <w:numFmt w:val="lowerRoman"/>
+      <w:lvlText w:val="%3."/>
+      <w:lvlJc w:val="right"/>
+      <w:pPr>
+        <w:ind w:left="2160" w:hanging="180"/>
+      </w:pPr>
+    </w:lvl>
+    <w:lvl w:ilvl="3" w:tplc="0809000F" w:tentative="1">
+      <w:start w:val="1"/>
+      <w:numFmt w:val="decimal"/>
+      <w:lvlText w:val="%4."/>
+      <w:lvlJc w:val="left"/>
+      <w:pPr>
+        <w:ind w:left="2880" w:hanging="360"/>
+      </w:pPr>
+    </w:lvl>
+    <w:lvl w:ilvl="4" w:tplc="08090019" w:tentative="1">
+      <w:start w:val="1"/>
+      <w:numFmt w:val="lowerLetter"/>
+      <w:lvlText w:val="%5."/>
+      <w:lvlJc w:val="left"/>
+      <w:pPr>
+        <w:ind w:left="3600" w:hanging="360"/>
+      </w:pPr>
+    </w:lvl>
+    <w:lvl w:ilvl="5" w:tplc="0809001B" w:tentative="1">
+      <w:start w:val="1"/>
+      <w:numFmt w:val="lowerRoman"/>
+      <w:lvlText w:val="%6."/>
+      <w:lvlJc w:val="right"/>
+      <w:pPr>
+        <w:ind w:left="4320" w:hanging="180"/>
+      </w:pPr>
+    </w:lvl>
+    <w:lvl w:ilvl="6" w:tplc="0809000F" w:tentative="1">
+      <w:start w:val="1"/>
+      <w:numFmt w:val="decimal"/>
+      <w:lvlText w:val="%7."/>
+      <w:lvlJc w:val="left"/>
+      <w:pPr>
+        <w:ind w:left="5040" w:hanging="360"/>
+      </w:pPr>
+    </w:lvl>
+    <w:lvl w:ilvl="7" w:tplc="08090019" w:tentative="1">
+      <w:start w:val="1"/>
+      <w:numFmt w:val="lowerLetter"/>
+      <w:lvlText w:val="%8."/>
+      <w:lvlJc w:val="left"/>
+      <w:pPr>
+        <w:ind w:left="5760" w:hanging="360"/>
+      </w:pPr>
+    </w:lvl>
+    <w:lvl w:ilvl="8" w:tplc="0809001B" w:tentative="1">
+      <w:start w:val="1"/>
+      <w:numFmt w:val="lowerRoman"/>
+      <w:lvlText w:val="%9."/>
+      <w:lvlJc w:val="right"/>
+      <w:pPr>
+        <w:ind w:left="6480" w:hanging="180"/>
+      </w:pPr>
+    </w:lvl>
+  </w:abstractNum>
+  <w:num w:numId="1">
+    <w:abstractNumId w:val="0"/>
+  </w:num>
+  <w:num w:numId="2">
+    <w:abstractNumId w:val="2"/>
+  </w:num>
+  <w:num w:numId="3">
+    <w:abstractNumId w:val="1"/>
+  </w:num>
+</w:numbering>
 </file>
 
 <file path=word/styles.xml><?xml version="1.0" encoding="utf-8"?>

</xml_diff>